<commit_message>
WorkWith-TemplateAndConfig.ps1 modified to skip empty statement
WorkWith-TemplateAndConfig.ps1 is modified to skip those statement in config file of the divice for which there in no value given in master file; in config creation process.
	modified:   .gitignore
	deleted:    Network Script/Compare-TemplateWithConfig.ps1
	modified:   Network Script/Work Instructions.docx
	new file:   Network Script/WorkWith-TemplateAndConfig.ps1
</commit_message>
<xml_diff>
--- a/Network Script/Work Instructions.docx
+++ b/Network Script/Work Instructions.docx
@@ -26,7 +26,13 @@
         <w:t xml:space="preserve"> script “</w:t>
       </w:r>
       <w:r>
-        <w:t>Compare-TemplateWithConfig</w:t>
+        <w:t>WorkWith</w:t>
+      </w:r>
+      <w:r>
+        <w:t>-TemplateAnd</w:t>
+      </w:r>
+      <w:r>
+        <w:t>Config</w:t>
       </w:r>
       <w:r>
         <w:t>.ps1”</w:t>
@@ -42,7 +48,10 @@
     </w:p>
     <w:p>
       <w:r>
-        <w:t>This script is to compare the configuration files, extracted from network devices with the standard template.</w:t>
+        <w:t>This script is to compare the configuration files, extracted from network dev</w:t>
+      </w:r>
+      <w:r>
+        <w:t>ices with the standard template and to create configuration file using template.</w:t>
       </w:r>
     </w:p>
     <w:p>
@@ -105,79 +114,102 @@
         </w:numPr>
       </w:pPr>
       <w:r>
+        <w:t>Large number of configurations can be created at once</w:t>
+      </w:r>
+    </w:p>
+    <w:p>
+      <w:pPr>
+        <w:pStyle w:val="ListParagraph"/>
+        <w:numPr>
+          <w:ilvl w:val="0"/>
+          <w:numId w:val="1"/>
+        </w:numPr>
+      </w:pPr>
+      <w:r>
         <w:t>It will help in avoiding error</w:t>
       </w:r>
     </w:p>
     <w:p>
+      <w:r>
+        <w:br w:type="page"/>
+      </w:r>
+    </w:p>
+    <w:p/>
+    <w:p>
       <w:pPr>
         <w:pStyle w:val="Heading1"/>
       </w:pPr>
       <w:r>
-        <w:t>Instructions</w:t>
+        <w:t>Prerequisite Knowledge</w:t>
       </w:r>
     </w:p>
     <w:p>
       <w:pPr>
         <w:pStyle w:val="Heading2"/>
       </w:pPr>
+      <w:r>
+        <w:t xml:space="preserve">How to open CSV file using Microsoft Excel </w:t>
+      </w:r>
+    </w:p>
+    <w:p>
+      <w:pPr>
+        <w:pStyle w:val="ListParagraph"/>
+        <w:numPr>
+          <w:ilvl w:val="0"/>
+          <w:numId w:val="9"/>
+        </w:numPr>
+      </w:pPr>
+      <w:r>
+        <w:t>Select a CSV file</w:t>
+      </w:r>
+    </w:p>
+    <w:p>
+      <w:pPr>
+        <w:pStyle w:val="ListParagraph"/>
+        <w:numPr>
+          <w:ilvl w:val="0"/>
+          <w:numId w:val="9"/>
+        </w:numPr>
+      </w:pPr>
+      <w:r>
+        <w:t>Right click on it, and select “open with”</w:t>
+      </w:r>
+    </w:p>
+    <w:p>
+      <w:pPr>
+        <w:pStyle w:val="ListParagraph"/>
+        <w:numPr>
+          <w:ilvl w:val="0"/>
+          <w:numId w:val="9"/>
+        </w:numPr>
+      </w:pPr>
+      <w:r>
+        <w:t>In open with menu select “Excel”</w:t>
+      </w:r>
+    </w:p>
+    <w:p>
+      <w:pPr>
+        <w:pStyle w:val="ListParagraph"/>
+        <w:numPr>
+          <w:ilvl w:val="0"/>
+          <w:numId w:val="9"/>
+        </w:numPr>
+      </w:pPr>
+      <w:r>
+        <w:t xml:space="preserve">It will open in excel, but all columns will be displayed as one. To display it correctly follow bellow instructions. </w:t>
+      </w:r>
       <w:proofErr w:type="spellStart"/>
-      <w:r>
-        <w:t>Presetups</w:t>
+      <w:proofErr w:type="gramStart"/>
+      <w:r>
+        <w:t>A</w:t>
       </w:r>
       <w:proofErr w:type="spellEnd"/>
-    </w:p>
-    <w:p>
-      <w:pPr>
-        <w:pStyle w:val="ListParagraph"/>
-        <w:numPr>
-          <w:ilvl w:val="0"/>
-          <w:numId w:val="3"/>
-        </w:numPr>
-      </w:pPr>
-      <w:r>
-        <w:t>Create a folder</w:t>
-      </w:r>
-      <w:r>
-        <w:t>,</w:t>
-      </w:r>
-      <w:r>
-        <w:t xml:space="preserve"> </w:t>
-      </w:r>
-      <w:r>
-        <w:t xml:space="preserve">let’s </w:t>
-      </w:r>
-      <w:r>
-        <w:t>say “Working</w:t>
-      </w:r>
-      <w:r>
-        <w:t xml:space="preserve"> Directory</w:t>
-      </w:r>
-      <w:r>
-        <w:t>”</w:t>
-      </w:r>
-    </w:p>
-    <w:p>
-      <w:pPr>
-        <w:pStyle w:val="ListParagraph"/>
-        <w:numPr>
-          <w:ilvl w:val="0"/>
-          <w:numId w:val="3"/>
-        </w:numPr>
-      </w:pPr>
-      <w:r>
-        <w:t>Put template text file “template.txt” in it</w:t>
-      </w:r>
-    </w:p>
-    <w:p>
-      <w:pPr>
-        <w:pStyle w:val="ListParagraph"/>
-        <w:numPr>
-          <w:ilvl w:val="0"/>
-          <w:numId w:val="3"/>
-        </w:numPr>
-      </w:pPr>
-      <w:r>
-        <w:t>Create a master CSV (Comma Separated Value) file and name it “master.csv” and put in the folder.</w:t>
+      <w:proofErr w:type="gramEnd"/>
+      <w:r>
+        <w:t xml:space="preserve"> example file with data in col</w:t>
+      </w:r>
+      <w:r>
+        <w:t>umn ‘A’ is shown as screenshot.</w:t>
       </w:r>
     </w:p>
     <w:p>
@@ -185,11 +217,14 @@
         <w:pStyle w:val="ListParagraph"/>
         <w:numPr>
           <w:ilvl w:val="1"/>
-          <w:numId w:val="3"/>
-        </w:numPr>
-      </w:pPr>
-      <w:r>
-        <w:t>Master file would contain three or more columns, with heading “Statement”, “Variable” and rest of the columns will have device name as heading.</w:t>
+          <w:numId w:val="9"/>
+        </w:numPr>
+      </w:pPr>
+      <w:r>
+        <w:t>Select the column in which data is present</w:t>
+      </w:r>
+      <w:r>
+        <w:t>, in example case column ‘A’</w:t>
       </w:r>
     </w:p>
     <w:p>
@@ -197,71 +232,11 @@
         <w:pStyle w:val="ListParagraph"/>
         <w:numPr>
           <w:ilvl w:val="1"/>
-          <w:numId w:val="3"/>
-        </w:numPr>
-      </w:pPr>
-      <w:r>
-        <w:t>In “Statement” column, there will be statements as it is there in the “templates.txt”</w:t>
-      </w:r>
-    </w:p>
-    <w:p>
-      <w:pPr>
-        <w:pStyle w:val="ListParagraph"/>
-        <w:numPr>
-          <w:ilvl w:val="1"/>
-          <w:numId w:val="3"/>
-        </w:numPr>
-      </w:pPr>
-      <w:r>
-        <w:t xml:space="preserve">In “Variable” column, there will be variable part of the </w:t>
-      </w:r>
-      <w:proofErr w:type="gramStart"/>
-      <w:r>
-        <w:t>statement</w:t>
-      </w:r>
-      <w:r>
-        <w:t>, that</w:t>
-      </w:r>
-      <w:proofErr w:type="gramEnd"/>
-      <w:r>
-        <w:t xml:space="preserve"> will change from configuration to configuration.</w:t>
-      </w:r>
-    </w:p>
-    <w:p>
-      <w:pPr>
-        <w:pStyle w:val="ListParagraph"/>
-        <w:numPr>
-          <w:ilvl w:val="1"/>
-          <w:numId w:val="3"/>
-        </w:numPr>
-      </w:pPr>
-      <w:r>
-        <w:t>In columns with heading device name as heading, there will be values for that device for respective variable</w:t>
-      </w:r>
-    </w:p>
-    <w:p>
-      <w:pPr>
-        <w:ind w:left="1440"/>
-      </w:pPr>
-      <w:r>
-        <w:rPr>
-          <w:b/>
-        </w:rPr>
-        <w:t xml:space="preserve">NOTE: </w:t>
-      </w:r>
-      <w:r>
-        <w:t>In “template.txt” there are some statements, in which there is no variable but some example value, in that case this example value should be there in the “Variable” column.</w:t>
-      </w:r>
-    </w:p>
-    <w:p>
-      <w:r>
-        <w:rPr>
-          <w:b/>
-        </w:rPr>
-        <w:tab/>
-      </w:r>
-      <w:r>
-        <w:t>Below is an example screenshot of Master file.</w:t>
+          <w:numId w:val="9"/>
+        </w:numPr>
+      </w:pPr>
+      <w:r>
+        <w:t>Select “Data” tab, and click “Text to Column”</w:t>
       </w:r>
     </w:p>
     <w:p>
@@ -270,98 +245,10 @@
           <w:noProof/>
         </w:rPr>
         <w:drawing>
-          <wp:inline distT="0" distB="0" distL="0" distR="0" wp14:anchorId="4116B38C" wp14:editId="1730A448">
-            <wp:extent cx="6610350" cy="733425"/>
-            <wp:effectExtent l="0" t="0" r="0" b="9525"/>
-            <wp:docPr id="1" name="Picture 1"/>
-            <wp:cNvGraphicFramePr>
-              <a:graphicFrameLocks xmlns:a="http://schemas.openxmlformats.org/drawingml/2006/main" noChangeAspect="1"/>
-            </wp:cNvGraphicFramePr>
-            <a:graphic xmlns:a="http://schemas.openxmlformats.org/drawingml/2006/main">
-              <a:graphicData uri="http://schemas.openxmlformats.org/drawingml/2006/picture">
-                <pic:pic xmlns:pic="http://schemas.openxmlformats.org/drawingml/2006/picture">
-                  <pic:nvPicPr>
-                    <pic:cNvPr id="1" name=""/>
-                    <pic:cNvPicPr/>
-                  </pic:nvPicPr>
-                  <pic:blipFill>
-                    <a:blip r:embed="rId5"/>
-                    <a:stretch>
-                      <a:fillRect/>
-                    </a:stretch>
-                  </pic:blipFill>
-                  <pic:spPr>
-                    <a:xfrm>
-                      <a:off x="0" y="0"/>
-                      <a:ext cx="6610350" cy="733425"/>
-                    </a:xfrm>
-                    <a:prstGeom prst="rect">
-                      <a:avLst/>
-                    </a:prstGeom>
-                  </pic:spPr>
-                </pic:pic>
-              </a:graphicData>
-            </a:graphic>
-          </wp:inline>
-        </w:drawing>
-      </w:r>
-    </w:p>
-    <w:p>
-      <w:pPr>
-        <w:pStyle w:val="ListParagraph"/>
-        <w:numPr>
-          <w:ilvl w:val="0"/>
-          <w:numId w:val="7"/>
-        </w:numPr>
-      </w:pPr>
-      <w:r>
-        <w:t>Collect all the configuration file of all the devices and keep it in the folder. Name each file as the device name. e.g. configuration file of device “bdeman00swc00” will be “bdeman00swc00.txt”</w:t>
-      </w:r>
-    </w:p>
-    <w:p>
-      <w:pPr>
-        <w:pStyle w:val="Heading2"/>
-      </w:pPr>
-      <w:r>
-        <w:lastRenderedPageBreak/>
-        <w:t xml:space="preserve">Starting </w:t>
-      </w:r>
-      <w:proofErr w:type="spellStart"/>
-      <w:r>
-        <w:t>powershell</w:t>
-      </w:r>
-      <w:proofErr w:type="spellEnd"/>
-    </w:p>
-    <w:p>
-      <w:pPr>
-        <w:pStyle w:val="ListParagraph"/>
-        <w:numPr>
-          <w:ilvl w:val="0"/>
-          <w:numId w:val="7"/>
-        </w:numPr>
-      </w:pPr>
-      <w:r>
-        <w:t xml:space="preserve">Open </w:t>
-      </w:r>
-      <w:proofErr w:type="spellStart"/>
-      <w:r>
-        <w:t>powershell</w:t>
-      </w:r>
-      <w:proofErr w:type="spellEnd"/>
-      <w:r>
-        <w:t xml:space="preserve"> from start menu</w:t>
-      </w:r>
-    </w:p>
-    <w:p>
-      <w:r>
-        <w:rPr>
-          <w:noProof/>
-        </w:rPr>
-        <w:drawing>
-          <wp:inline distT="0" distB="0" distL="0" distR="0" wp14:anchorId="4EDF2554" wp14:editId="0F29896B">
-            <wp:extent cx="3591426" cy="5687219"/>
-            <wp:effectExtent l="0" t="0" r="9525" b="8890"/>
-            <wp:docPr id="2" name="Picture 2"/>
+          <wp:inline distT="0" distB="0" distL="0" distR="0" wp14:anchorId="78647AD6" wp14:editId="5FC337D5">
+            <wp:extent cx="5943600" cy="2573655"/>
+            <wp:effectExtent l="0" t="0" r="0" b="0"/>
+            <wp:docPr id="8" name="Picture 8"/>
             <wp:cNvGraphicFramePr>
               <a:graphicFrameLocks xmlns:a="http://schemas.openxmlformats.org/drawingml/2006/main" noChangeAspect="1"/>
             </wp:cNvGraphicFramePr>
@@ -381,7 +268,7 @@
                   <pic:spPr>
                     <a:xfrm>
                       <a:off x="0" y="0"/>
-                      <a:ext cx="3591426" cy="5687219"/>
+                      <a:ext cx="5943600" cy="2573655"/>
                     </a:xfrm>
                     <a:prstGeom prst="rect">
                       <a:avLst/>
@@ -398,217 +285,25 @@
       <w:pPr>
         <w:pStyle w:val="ListParagraph"/>
         <w:numPr>
-          <w:ilvl w:val="0"/>
-          <w:numId w:val="7"/>
-        </w:numPr>
-      </w:pPr>
-      <w:r>
-        <w:t>Run following command, and upon prompt press “y” and enter.</w:t>
-      </w:r>
-    </w:p>
-    <w:p>
-      <w:pPr>
-        <w:pStyle w:val="Code"/>
-      </w:pPr>
+          <w:ilvl w:val="1"/>
+          <w:numId w:val="9"/>
+        </w:numPr>
+      </w:pPr>
+      <w:r>
+        <w:t>In “Convert Text to Column Wizard – Step 1 of 3”, select “Delimited” and click “Next”</w:t>
+      </w:r>
+    </w:p>
+    <w:p>
       <w:r>
         <w:rPr>
-          <w:color w:val="82AAFF"/>
+          <w:noProof/>
         </w:rPr>
-        <w:t>Set-ExecutionPolicy</w:t>
-      </w:r>
-      <w:r>
-        <w:t> </w:t>
-      </w:r>
-      <w:r>
-        <w:rPr>
-          <w:color w:val="C792EA"/>
-        </w:rPr>
-        <w:t>-</w:t>
-      </w:r>
-      <w:r>
-        <w:t>Scope </w:t>
-      </w:r>
-      <w:proofErr w:type="spellStart"/>
-      <w:r>
-        <w:t>CurrentUser</w:t>
-      </w:r>
-      <w:proofErr w:type="spellEnd"/>
-      <w:r>
-        <w:t> </w:t>
-      </w:r>
-      <w:r>
-        <w:rPr>
-          <w:color w:val="C792EA"/>
-        </w:rPr>
-        <w:t>-</w:t>
-      </w:r>
-      <w:proofErr w:type="spellStart"/>
-      <w:r>
-        <w:t>ExecutionPolicy</w:t>
-      </w:r>
-      <w:proofErr w:type="spellEnd"/>
-      <w:r>
-        <w:t> Unrestricted</w:t>
-      </w:r>
-    </w:p>
-    <w:p>
-      <w:pPr>
-        <w:pStyle w:val="Heading2"/>
-        <w:rPr>
-          <w:rFonts w:eastAsia="Times New Roman"/>
-        </w:rPr>
-      </w:pPr>
-      <w:r>
-        <w:rPr>
-          <w:rFonts w:eastAsia="Times New Roman"/>
-        </w:rPr>
-        <w:t>Running the script</w:t>
-      </w:r>
-    </w:p>
-    <w:p>
-      <w:pPr>
-        <w:pStyle w:val="ListParagraph"/>
-        <w:numPr>
-          <w:ilvl w:val="0"/>
-          <w:numId w:val="7"/>
-        </w:numPr>
-      </w:pPr>
-      <w:r>
-        <w:t xml:space="preserve">Navigate to the </w:t>
-      </w:r>
-      <w:r>
-        <w:t>location of script</w:t>
-      </w:r>
-      <w:r>
-        <w:t xml:space="preserve">, </w:t>
-      </w:r>
-      <w:r>
-        <w:t>e.g. if it is in “Network Script” Folder, run following command</w:t>
-      </w:r>
-    </w:p>
-    <w:p>
-      <w:pPr>
-        <w:pStyle w:val="Code"/>
-      </w:pPr>
-      <w:proofErr w:type="gramStart"/>
-      <w:r>
-        <w:t>cd</w:t>
-      </w:r>
-      <w:proofErr w:type="gramEnd"/>
-      <w:r>
-        <w:t xml:space="preserve"> "</w:t>
-      </w:r>
-      <w:r>
-        <w:t>C:\Users\mshri</w:t>
-      </w:r>
-      <w:r>
-        <w:t>\</w:t>
-      </w:r>
-      <w:r>
-        <w:t>Network Script</w:t>
-      </w:r>
-      <w:r>
-        <w:t>"</w:t>
-      </w:r>
-    </w:p>
-    <w:p>
-      <w:pPr>
-        <w:pStyle w:val="ListParagraph"/>
-        <w:numPr>
-          <w:ilvl w:val="0"/>
-          <w:numId w:val="7"/>
-        </w:numPr>
-      </w:pPr>
-      <w:r>
-        <w:t>Enter following command to start the script</w:t>
-      </w:r>
-    </w:p>
-    <w:p>
-      <w:pPr>
-        <w:pStyle w:val="Code"/>
-      </w:pPr>
-      <w:r>
         <w:lastRenderedPageBreak/>
-        <w:t>.\Compare-TemplateWithConfig.ps1</w:t>
-      </w:r>
-    </w:p>
-    <w:p>
-      <w:pPr>
-        <w:pStyle w:val="ListParagraph"/>
-        <w:numPr>
-          <w:ilvl w:val="0"/>
-          <w:numId w:val="7"/>
-        </w:numPr>
-      </w:pPr>
-      <w:r>
-        <w:t xml:space="preserve">When prompted, enter the full path of the directory created in </w:t>
-      </w:r>
-      <w:proofErr w:type="spellStart"/>
-      <w:r>
-        <w:t>presetups</w:t>
-      </w:r>
-      <w:proofErr w:type="spellEnd"/>
-    </w:p>
-    <w:p>
-      <w:pPr>
-        <w:pStyle w:val="ListParagraph"/>
-        <w:numPr>
-          <w:ilvl w:val="0"/>
-          <w:numId w:val="7"/>
-        </w:numPr>
-      </w:pPr>
-      <w:r>
-        <w:t>Script will start and will show the progress</w:t>
-      </w:r>
-    </w:p>
-    <w:p>
-      <w:pPr>
-        <w:pStyle w:val="ListParagraph"/>
-        <w:numPr>
-          <w:ilvl w:val="0"/>
-          <w:numId w:val="7"/>
-        </w:numPr>
-      </w:pPr>
-      <w:r>
-        <w:t>Check the location of reports directory</w:t>
-      </w:r>
-    </w:p>
-    <w:p>
-      <w:pPr>
-        <w:pStyle w:val="ListParagraph"/>
-        <w:numPr>
-          <w:ilvl w:val="0"/>
-          <w:numId w:val="7"/>
-        </w:numPr>
-      </w:pPr>
-      <w:r>
-        <w:t>Separate report for each configuration file will be saved in report directory</w:t>
-      </w:r>
-    </w:p>
-    <w:p>
-      <w:pPr>
-        <w:pStyle w:val="ListParagraph"/>
-        <w:numPr>
-          <w:ilvl w:val="0"/>
-          <w:numId w:val="7"/>
-        </w:numPr>
-      </w:pPr>
-      <w:r>
-        <w:t>Upon competition when prompted press enter</w:t>
-      </w:r>
-    </w:p>
-    <w:p>
-      <w:r>
-        <w:t>Below is the sample screenshot:</w:t>
-      </w:r>
-    </w:p>
-    <w:p>
-      <w:r>
         <w:drawing>
-          <wp:inline distT="0" distB="0" distL="0" distR="0" wp14:anchorId="6281BA31" wp14:editId="26FF0BBD">
-            <wp:extent cx="5943600" cy="3418205"/>
-            <wp:effectExtent l="0" t="0" r="0" b="0"/>
-            <wp:docPr id="3" name="Picture 3"/>
+          <wp:inline distT="0" distB="0" distL="0" distR="0" wp14:anchorId="22C30D17" wp14:editId="5FA5B9B1">
+            <wp:extent cx="4829175" cy="3886200"/>
+            <wp:effectExtent l="0" t="0" r="9525" b="0"/>
+            <wp:docPr id="9" name="Picture 9"/>
             <wp:cNvGraphicFramePr>
               <a:graphicFrameLocks xmlns:a="http://schemas.openxmlformats.org/drawingml/2006/main" noChangeAspect="1"/>
             </wp:cNvGraphicFramePr>
@@ -628,7 +323,7 @@
                   <pic:spPr>
                     <a:xfrm>
                       <a:off x="0" y="0"/>
-                      <a:ext cx="5943600" cy="3418205"/>
+                      <a:ext cx="4829175" cy="3886200"/>
                     </a:xfrm>
                     <a:prstGeom prst="rect">
                       <a:avLst/>
@@ -643,145 +338,27 @@
     </w:p>
     <w:p>
       <w:pPr>
-        <w:pStyle w:val="Heading2"/>
-      </w:pPr>
-      <w:r>
-        <w:t>Checking Report</w:t>
-      </w:r>
-    </w:p>
-    <w:p>
-      <w:pPr>
-        <w:pStyle w:val="ListParagraph"/>
-        <w:numPr>
-          <w:ilvl w:val="0"/>
-          <w:numId w:val="8"/>
-        </w:numPr>
-      </w:pPr>
-      <w:proofErr w:type="spellStart"/>
-      <w:r>
-        <w:t>Everytime</w:t>
-      </w:r>
-      <w:proofErr w:type="spellEnd"/>
-      <w:r>
-        <w:t xml:space="preserve"> script is run, a new report directory is created</w:t>
-      </w:r>
-    </w:p>
-    <w:p>
-      <w:pPr>
-        <w:pStyle w:val="ListParagraph"/>
-        <w:numPr>
-          <w:ilvl w:val="0"/>
-          <w:numId w:val="8"/>
-        </w:numPr>
-      </w:pPr>
-      <w:r>
-        <w:t>In this directory report for each configuration is saved</w:t>
-      </w:r>
-    </w:p>
-    <w:p>
-      <w:pPr>
-        <w:pStyle w:val="ListParagraph"/>
-        <w:numPr>
-          <w:ilvl w:val="0"/>
-          <w:numId w:val="8"/>
-        </w:numPr>
-      </w:pPr>
-      <w:r>
-        <w:t xml:space="preserve">Reports are saved in </w:t>
-      </w:r>
-      <w:r>
-        <w:t>CSV format</w:t>
-      </w:r>
-    </w:p>
-    <w:p>
-      <w:pPr>
-        <w:pStyle w:val="ListParagraph"/>
-        <w:numPr>
-          <w:ilvl w:val="0"/>
-          <w:numId w:val="8"/>
-        </w:numPr>
-      </w:pPr>
-      <w:r>
-        <w:t xml:space="preserve">Reports contains three columns, “Statement </w:t>
-      </w:r>
-      <w:proofErr w:type="gramStart"/>
-      <w:r>
-        <w:t>In</w:t>
-      </w:r>
-      <w:proofErr w:type="gramEnd"/>
-      <w:r>
-        <w:t xml:space="preserve"> Template”, “Statement in </w:t>
-      </w:r>
-      <w:proofErr w:type="spellStart"/>
-      <w:r>
-        <w:t>Config</w:t>
-      </w:r>
-      <w:proofErr w:type="spellEnd"/>
-      <w:r>
-        <w:t>” and “Is Matched?”</w:t>
-      </w:r>
-    </w:p>
-    <w:p>
-      <w:pPr>
-        <w:pStyle w:val="ListParagraph"/>
-        <w:numPr>
-          <w:ilvl w:val="0"/>
-          <w:numId w:val="8"/>
-        </w:numPr>
-      </w:pPr>
-      <w:r>
-        <w:t>“</w:t>
-      </w:r>
-      <w:proofErr w:type="spellStart"/>
-      <w:r>
-        <w:t>Statemenmt</w:t>
-      </w:r>
-      <w:proofErr w:type="spellEnd"/>
-      <w:r>
-        <w:t xml:space="preserve"> </w:t>
-      </w:r>
-      <w:proofErr w:type="gramStart"/>
-      <w:r>
-        <w:t>In</w:t>
-      </w:r>
-      <w:proofErr w:type="gramEnd"/>
-      <w:r>
-        <w:t xml:space="preserve"> Template” is compared with “Statement in </w:t>
-      </w:r>
-      <w:proofErr w:type="spellStart"/>
-      <w:r>
-        <w:t>Config</w:t>
-      </w:r>
-      <w:proofErr w:type="spellEnd"/>
-      <w:r>
-        <w:t>” with help from “master.csv” file.</w:t>
-      </w:r>
-    </w:p>
-    <w:p>
-      <w:pPr>
-        <w:pStyle w:val="ListParagraph"/>
-        <w:numPr>
-          <w:ilvl w:val="0"/>
-          <w:numId w:val="8"/>
-        </w:numPr>
-      </w:pPr>
-      <w:r>
-        <w:t>“Is Matched?” contains “Yes”, “No” or “Extra” based on if it is matched with template or not or it is extra statement in configuration file.</w:t>
-      </w:r>
-    </w:p>
-    <w:p>
-      <w:r>
-        <w:t>Below is a sample report screenshot:</w:t>
-      </w:r>
-    </w:p>
-    <w:p>
-      <w:r>
+        <w:pStyle w:val="ListParagraph"/>
+        <w:numPr>
+          <w:ilvl w:val="1"/>
+          <w:numId w:val="9"/>
+        </w:numPr>
+      </w:pPr>
+      <w:r>
+        <w:t>In “Convert Text to Column Wizard – Step 2 of 3”, under “Delimiters” check “Comma” and uncheck all others. Uncheck “Treat consecutive delimiters as one”. Select double quote (“) as “Text qualifier”. Click next</w:t>
+      </w:r>
+    </w:p>
+    <w:p>
+      <w:r>
+        <w:rPr>
+          <w:noProof/>
+        </w:rPr>
         <w:lastRenderedPageBreak/>
         <w:drawing>
-          <wp:inline distT="0" distB="0" distL="0" distR="0" wp14:anchorId="380DEAE4" wp14:editId="7A9EE673">
-            <wp:extent cx="5943600" cy="2080895"/>
-            <wp:effectExtent l="0" t="0" r="0" b="0"/>
-            <wp:docPr id="4" name="Picture 4"/>
+          <wp:inline distT="0" distB="0" distL="0" distR="0" wp14:anchorId="3A030329" wp14:editId="44171245">
+            <wp:extent cx="4829175" cy="3886200"/>
+            <wp:effectExtent l="0" t="0" r="9525" b="0"/>
+            <wp:docPr id="10" name="Picture 10"/>
             <wp:cNvGraphicFramePr>
               <a:graphicFrameLocks xmlns:a="http://schemas.openxmlformats.org/drawingml/2006/main" noChangeAspect="1"/>
             </wp:cNvGraphicFramePr>
@@ -801,6 +378,1243 @@
                   <pic:spPr>
                     <a:xfrm>
                       <a:off x="0" y="0"/>
+                      <a:ext cx="4829175" cy="3886200"/>
+                    </a:xfrm>
+                    <a:prstGeom prst="rect">
+                      <a:avLst/>
+                    </a:prstGeom>
+                  </pic:spPr>
+                </pic:pic>
+              </a:graphicData>
+            </a:graphic>
+          </wp:inline>
+        </w:drawing>
+      </w:r>
+    </w:p>
+    <w:p>
+      <w:pPr>
+        <w:pStyle w:val="ListParagraph"/>
+        <w:numPr>
+          <w:ilvl w:val="1"/>
+          <w:numId w:val="9"/>
+        </w:numPr>
+      </w:pPr>
+      <w:r>
+        <w:t xml:space="preserve"> In “Convert Text to Column Wizard – Step 3 of 3”, in data preview window select each column and under “Column data format” select “Text”. Click “Finish”</w:t>
+      </w:r>
+    </w:p>
+    <w:p>
+      <w:r>
+        <w:rPr>
+          <w:noProof/>
+        </w:rPr>
+        <w:lastRenderedPageBreak/>
+        <w:drawing>
+          <wp:inline distT="0" distB="0" distL="0" distR="0" wp14:anchorId="1E509380" wp14:editId="07990BB4">
+            <wp:extent cx="4829175" cy="3886200"/>
+            <wp:effectExtent l="0" t="0" r="9525" b="0"/>
+            <wp:docPr id="11" name="Picture 11"/>
+            <wp:cNvGraphicFramePr>
+              <a:graphicFrameLocks xmlns:a="http://schemas.openxmlformats.org/drawingml/2006/main" noChangeAspect="1"/>
+            </wp:cNvGraphicFramePr>
+            <a:graphic xmlns:a="http://schemas.openxmlformats.org/drawingml/2006/main">
+              <a:graphicData uri="http://schemas.openxmlformats.org/drawingml/2006/picture">
+                <pic:pic xmlns:pic="http://schemas.openxmlformats.org/drawingml/2006/picture">
+                  <pic:nvPicPr>
+                    <pic:cNvPr id="1" name=""/>
+                    <pic:cNvPicPr/>
+                  </pic:nvPicPr>
+                  <pic:blipFill>
+                    <a:blip r:embed="rId9"/>
+                    <a:stretch>
+                      <a:fillRect/>
+                    </a:stretch>
+                  </pic:blipFill>
+                  <pic:spPr>
+                    <a:xfrm>
+                      <a:off x="0" y="0"/>
+                      <a:ext cx="4829175" cy="3886200"/>
+                    </a:xfrm>
+                    <a:prstGeom prst="rect">
+                      <a:avLst/>
+                    </a:prstGeom>
+                  </pic:spPr>
+                </pic:pic>
+              </a:graphicData>
+            </a:graphic>
+          </wp:inline>
+        </w:drawing>
+      </w:r>
+    </w:p>
+    <w:p>
+      <w:r>
+        <w:br w:type="page"/>
+      </w:r>
+    </w:p>
+    <w:p>
+      <w:pPr>
+        <w:pStyle w:val="Heading2"/>
+      </w:pPr>
+      <w:r>
+        <w:lastRenderedPageBreak/>
+        <w:t>How to save CSV file using Microsoft Excel</w:t>
+      </w:r>
+    </w:p>
+    <w:p>
+      <w:r>
+        <w:t>When saving a workbook as CSV using Excel only the working sheet of the workbook (the sheet open and visible) is saved. To save the sheet follow the instructions below.</w:t>
+      </w:r>
+    </w:p>
+    <w:p>
+      <w:pPr>
+        <w:pStyle w:val="ListParagraph"/>
+        <w:numPr>
+          <w:ilvl w:val="0"/>
+          <w:numId w:val="10"/>
+        </w:numPr>
+      </w:pPr>
+      <w:r>
+        <w:t>Make sure the sheet that you wish to save as CSV is in front and visible</w:t>
+      </w:r>
+    </w:p>
+    <w:p>
+      <w:pPr>
+        <w:pStyle w:val="ListParagraph"/>
+        <w:numPr>
+          <w:ilvl w:val="0"/>
+          <w:numId w:val="10"/>
+        </w:numPr>
+      </w:pPr>
+      <w:r>
+        <w:t>Select “File” menu and click “Save as”</w:t>
+      </w:r>
+    </w:p>
+    <w:p>
+      <w:r>
+        <w:rPr>
+          <w:noProof/>
+        </w:rPr>
+        <w:drawing>
+          <wp:inline distT="0" distB="0" distL="0" distR="0" wp14:anchorId="67844732" wp14:editId="1D248215">
+            <wp:extent cx="5610225" cy="4095750"/>
+            <wp:effectExtent l="0" t="0" r="9525" b="0"/>
+            <wp:docPr id="12" name="Picture 12"/>
+            <wp:cNvGraphicFramePr>
+              <a:graphicFrameLocks xmlns:a="http://schemas.openxmlformats.org/drawingml/2006/main" noChangeAspect="1"/>
+            </wp:cNvGraphicFramePr>
+            <a:graphic xmlns:a="http://schemas.openxmlformats.org/drawingml/2006/main">
+              <a:graphicData uri="http://schemas.openxmlformats.org/drawingml/2006/picture">
+                <pic:pic xmlns:pic="http://schemas.openxmlformats.org/drawingml/2006/picture">
+                  <pic:nvPicPr>
+                    <pic:cNvPr id="1" name=""/>
+                    <pic:cNvPicPr/>
+                  </pic:nvPicPr>
+                  <pic:blipFill>
+                    <a:blip r:embed="rId10"/>
+                    <a:stretch>
+                      <a:fillRect/>
+                    </a:stretch>
+                  </pic:blipFill>
+                  <pic:spPr>
+                    <a:xfrm>
+                      <a:off x="0" y="0"/>
+                      <a:ext cx="5610225" cy="4095750"/>
+                    </a:xfrm>
+                    <a:prstGeom prst="rect">
+                      <a:avLst/>
+                    </a:prstGeom>
+                  </pic:spPr>
+                </pic:pic>
+              </a:graphicData>
+            </a:graphic>
+          </wp:inline>
+        </w:drawing>
+      </w:r>
+    </w:p>
+    <w:p>
+      <w:r>
+        <w:rPr>
+          <w:noProof/>
+        </w:rPr>
+        <w:lastRenderedPageBreak/>
+        <w:drawing>
+          <wp:inline distT="0" distB="0" distL="0" distR="0" wp14:anchorId="37EFFB42" wp14:editId="0EAB7579">
+            <wp:extent cx="5943600" cy="4302760"/>
+            <wp:effectExtent l="0" t="0" r="0" b="2540"/>
+            <wp:docPr id="13" name="Picture 13"/>
+            <wp:cNvGraphicFramePr>
+              <a:graphicFrameLocks xmlns:a="http://schemas.openxmlformats.org/drawingml/2006/main" noChangeAspect="1"/>
+            </wp:cNvGraphicFramePr>
+            <a:graphic xmlns:a="http://schemas.openxmlformats.org/drawingml/2006/main">
+              <a:graphicData uri="http://schemas.openxmlformats.org/drawingml/2006/picture">
+                <pic:pic xmlns:pic="http://schemas.openxmlformats.org/drawingml/2006/picture">
+                  <pic:nvPicPr>
+                    <pic:cNvPr id="1" name=""/>
+                    <pic:cNvPicPr/>
+                  </pic:nvPicPr>
+                  <pic:blipFill>
+                    <a:blip r:embed="rId11"/>
+                    <a:stretch>
+                      <a:fillRect/>
+                    </a:stretch>
+                  </pic:blipFill>
+                  <pic:spPr>
+                    <a:xfrm>
+                      <a:off x="0" y="0"/>
+                      <a:ext cx="5943600" cy="4302760"/>
+                    </a:xfrm>
+                    <a:prstGeom prst="rect">
+                      <a:avLst/>
+                    </a:prstGeom>
+                  </pic:spPr>
+                </pic:pic>
+              </a:graphicData>
+            </a:graphic>
+          </wp:inline>
+        </w:drawing>
+      </w:r>
+    </w:p>
+    <w:p>
+      <w:pPr>
+        <w:pStyle w:val="ListParagraph"/>
+        <w:numPr>
+          <w:ilvl w:val="0"/>
+          <w:numId w:val="10"/>
+        </w:numPr>
+      </w:pPr>
+      <w:r>
+        <w:t>Select the location where you wish to save the file</w:t>
+      </w:r>
+    </w:p>
+    <w:p>
+      <w:pPr>
+        <w:pStyle w:val="ListParagraph"/>
+        <w:numPr>
+          <w:ilvl w:val="0"/>
+          <w:numId w:val="10"/>
+        </w:numPr>
+      </w:pPr>
+      <w:r>
+        <w:t>In “File name” box, give the name you wish to give. (Do not put “.csv” at the end of file name)</w:t>
+      </w:r>
+    </w:p>
+    <w:p>
+      <w:pPr>
+        <w:pStyle w:val="ListParagraph"/>
+        <w:numPr>
+          <w:ilvl w:val="0"/>
+          <w:numId w:val="10"/>
+        </w:numPr>
+      </w:pPr>
+      <w:r>
+        <w:t xml:space="preserve">From the “Save a type” dropdown box, select “CSV (MS-DOS) </w:t>
+      </w:r>
+      <w:r>
+        <w:t>(</w:t>
+      </w:r>
+      <w:r>
+        <w:t>*.csv</w:t>
+      </w:r>
+      <w:r>
+        <w:t>)</w:t>
+      </w:r>
+      <w:r>
+        <w:t>”</w:t>
+      </w:r>
+    </w:p>
+    <w:p>
+      <w:pPr>
+        <w:pStyle w:val="ListParagraph"/>
+        <w:numPr>
+          <w:ilvl w:val="0"/>
+          <w:numId w:val="10"/>
+        </w:numPr>
+      </w:pPr>
+      <w:r>
+        <w:t>Click “Save”</w:t>
+      </w:r>
+    </w:p>
+    <w:p>
+      <w:r>
+        <w:rPr>
+          <w:noProof/>
+        </w:rPr>
+        <w:lastRenderedPageBreak/>
+        <w:drawing>
+          <wp:inline distT="0" distB="0" distL="0" distR="0" wp14:anchorId="293DD59C" wp14:editId="6ADB11BA">
+            <wp:extent cx="5943600" cy="4628515"/>
+            <wp:effectExtent l="0" t="0" r="0" b="635"/>
+            <wp:docPr id="15" name="Picture 15"/>
+            <wp:cNvGraphicFramePr>
+              <a:graphicFrameLocks xmlns:a="http://schemas.openxmlformats.org/drawingml/2006/main" noChangeAspect="1"/>
+            </wp:cNvGraphicFramePr>
+            <a:graphic xmlns:a="http://schemas.openxmlformats.org/drawingml/2006/main">
+              <a:graphicData uri="http://schemas.openxmlformats.org/drawingml/2006/picture">
+                <pic:pic xmlns:pic="http://schemas.openxmlformats.org/drawingml/2006/picture">
+                  <pic:nvPicPr>
+                    <pic:cNvPr id="1" name=""/>
+                    <pic:cNvPicPr/>
+                  </pic:nvPicPr>
+                  <pic:blipFill>
+                    <a:blip r:embed="rId12"/>
+                    <a:stretch>
+                      <a:fillRect/>
+                    </a:stretch>
+                  </pic:blipFill>
+                  <pic:spPr>
+                    <a:xfrm>
+                      <a:off x="0" y="0"/>
+                      <a:ext cx="5943600" cy="4628515"/>
+                    </a:xfrm>
+                    <a:prstGeom prst="rect">
+                      <a:avLst/>
+                    </a:prstGeom>
+                  </pic:spPr>
+                </pic:pic>
+              </a:graphicData>
+            </a:graphic>
+          </wp:inline>
+        </w:drawing>
+      </w:r>
+    </w:p>
+    <w:p>
+      <w:pPr>
+        <w:pStyle w:val="ListParagraph"/>
+        <w:numPr>
+          <w:ilvl w:val="0"/>
+          <w:numId w:val="10"/>
+        </w:numPr>
+      </w:pPr>
+      <w:r>
+        <w:t>A warning box will appear asking “Do you want to keep using that format?”, click “Yes”</w:t>
+      </w:r>
+    </w:p>
+    <w:p>
+      <w:r>
+        <w:rPr>
+          <w:noProof/>
+        </w:rPr>
+        <w:drawing>
+          <wp:inline distT="0" distB="0" distL="0" distR="0" wp14:anchorId="5B64BD1A" wp14:editId="11E081EB">
+            <wp:extent cx="4991100" cy="1104900"/>
+            <wp:effectExtent l="0" t="0" r="0" b="0"/>
+            <wp:docPr id="16" name="Picture 16"/>
+            <wp:cNvGraphicFramePr>
+              <a:graphicFrameLocks xmlns:a="http://schemas.openxmlformats.org/drawingml/2006/main" noChangeAspect="1"/>
+            </wp:cNvGraphicFramePr>
+            <a:graphic xmlns:a="http://schemas.openxmlformats.org/drawingml/2006/main">
+              <a:graphicData uri="http://schemas.openxmlformats.org/drawingml/2006/picture">
+                <pic:pic xmlns:pic="http://schemas.openxmlformats.org/drawingml/2006/picture">
+                  <pic:nvPicPr>
+                    <pic:cNvPr id="1" name=""/>
+                    <pic:cNvPicPr/>
+                  </pic:nvPicPr>
+                  <pic:blipFill>
+                    <a:blip r:embed="rId13"/>
+                    <a:stretch>
+                      <a:fillRect/>
+                    </a:stretch>
+                  </pic:blipFill>
+                  <pic:spPr>
+                    <a:xfrm>
+                      <a:off x="0" y="0"/>
+                      <a:ext cx="4991100" cy="1104900"/>
+                    </a:xfrm>
+                    <a:prstGeom prst="rect">
+                      <a:avLst/>
+                    </a:prstGeom>
+                  </pic:spPr>
+                </pic:pic>
+              </a:graphicData>
+            </a:graphic>
+          </wp:inline>
+        </w:drawing>
+      </w:r>
+    </w:p>
+    <w:p>
+      <w:pPr>
+        <w:pStyle w:val="ListParagraph"/>
+        <w:numPr>
+          <w:ilvl w:val="0"/>
+          <w:numId w:val="10"/>
+        </w:numPr>
+      </w:pPr>
+      <w:r>
+        <w:t>Your file will be saved as CSV</w:t>
+      </w:r>
+    </w:p>
+    <w:p>
+      <w:pPr>
+        <w:rPr>
+          <w:rFonts w:asciiTheme="majorHAnsi" w:eastAsiaTheme="majorEastAsia" w:hAnsiTheme="majorHAnsi" w:cstheme="majorBidi"/>
+          <w:color w:val="2E74B5" w:themeColor="accent1" w:themeShade="BF"/>
+          <w:sz w:val="32"/>
+          <w:szCs w:val="32"/>
+        </w:rPr>
+      </w:pPr>
+      <w:r>
+        <w:br w:type="page"/>
+      </w:r>
+    </w:p>
+    <w:p>
+      <w:pPr>
+        <w:pStyle w:val="Heading1"/>
+      </w:pPr>
+      <w:r>
+        <w:lastRenderedPageBreak/>
+        <w:t>Instructions</w:t>
+      </w:r>
+      <w:r>
+        <w:t xml:space="preserve"> for the Script</w:t>
+      </w:r>
+    </w:p>
+    <w:p>
+      <w:pPr>
+        <w:pStyle w:val="Heading2"/>
+      </w:pPr>
+      <w:r>
+        <w:t xml:space="preserve">Starting </w:t>
+      </w:r>
+      <w:proofErr w:type="spellStart"/>
+      <w:r>
+        <w:t>Powershell</w:t>
+      </w:r>
+      <w:proofErr w:type="spellEnd"/>
+      <w:r>
+        <w:t xml:space="preserve"> to execute the script</w:t>
+      </w:r>
+    </w:p>
+    <w:p>
+      <w:r>
+        <w:t xml:space="preserve">This is common process to start </w:t>
+      </w:r>
+      <w:proofErr w:type="spellStart"/>
+      <w:r>
+        <w:t>powershell</w:t>
+      </w:r>
+      <w:proofErr w:type="spellEnd"/>
+      <w:r>
+        <w:t xml:space="preserve"> console to execute any script. See below instructions to execute the script.</w:t>
+      </w:r>
+    </w:p>
+    <w:p>
+      <w:r>
+        <w:rPr>
+          <w:b/>
+          <w:u w:val="single"/>
+        </w:rPr>
+        <w:t>NOTE</w:t>
+      </w:r>
+      <w:r>
+        <w:rPr>
+          <w:b/>
+        </w:rPr>
+        <w:t>:</w:t>
+      </w:r>
+      <w:r>
+        <w:t xml:space="preserve"> Always do the </w:t>
+      </w:r>
+      <w:proofErr w:type="spellStart"/>
+      <w:r>
+        <w:t>presetups</w:t>
+      </w:r>
+      <w:proofErr w:type="spellEnd"/>
+      <w:r>
+        <w:t xml:space="preserve"> required for a particular process (given in below </w:t>
+      </w:r>
+      <w:r>
+        <w:t xml:space="preserve">script execution </w:t>
+      </w:r>
+      <w:r>
+        <w:t>instructions</w:t>
+      </w:r>
+      <w:r>
+        <w:t xml:space="preserve"> for each process</w:t>
+      </w:r>
+      <w:r>
+        <w:t xml:space="preserve">), before starting the </w:t>
+      </w:r>
+      <w:proofErr w:type="spellStart"/>
+      <w:r>
+        <w:t>powershell</w:t>
+      </w:r>
+      <w:proofErr w:type="spellEnd"/>
+      <w:r>
+        <w:t xml:space="preserve">. </w:t>
+      </w:r>
+    </w:p>
+    <w:p>
+      <w:pPr>
+        <w:pStyle w:val="ListParagraph"/>
+        <w:numPr>
+          <w:ilvl w:val="0"/>
+          <w:numId w:val="7"/>
+        </w:numPr>
+      </w:pPr>
+      <w:r>
+        <w:t xml:space="preserve">Open </w:t>
+      </w:r>
+      <w:proofErr w:type="spellStart"/>
+      <w:r>
+        <w:t>powershell</w:t>
+      </w:r>
+      <w:proofErr w:type="spellEnd"/>
+      <w:r>
+        <w:t xml:space="preserve"> from start menu</w:t>
+      </w:r>
+    </w:p>
+    <w:p>
+      <w:r>
+        <w:rPr>
+          <w:noProof/>
+        </w:rPr>
+        <w:drawing>
+          <wp:inline distT="0" distB="0" distL="0" distR="0" wp14:anchorId="100101B7" wp14:editId="11AB7099">
+            <wp:extent cx="3591426" cy="5687219"/>
+            <wp:effectExtent l="0" t="0" r="9525" b="8890"/>
+            <wp:docPr id="2" name="Picture 2"/>
+            <wp:cNvGraphicFramePr>
+              <a:graphicFrameLocks xmlns:a="http://schemas.openxmlformats.org/drawingml/2006/main" noChangeAspect="1"/>
+            </wp:cNvGraphicFramePr>
+            <a:graphic xmlns:a="http://schemas.openxmlformats.org/drawingml/2006/main">
+              <a:graphicData uri="http://schemas.openxmlformats.org/drawingml/2006/picture">
+                <pic:pic xmlns:pic="http://schemas.openxmlformats.org/drawingml/2006/picture">
+                  <pic:nvPicPr>
+                    <pic:cNvPr id="1" name=""/>
+                    <pic:cNvPicPr/>
+                  </pic:nvPicPr>
+                  <pic:blipFill>
+                    <a:blip r:embed="rId14"/>
+                    <a:stretch>
+                      <a:fillRect/>
+                    </a:stretch>
+                  </pic:blipFill>
+                  <pic:spPr>
+                    <a:xfrm>
+                      <a:off x="0" y="0"/>
+                      <a:ext cx="3591426" cy="5687219"/>
+                    </a:xfrm>
+                    <a:prstGeom prst="rect">
+                      <a:avLst/>
+                    </a:prstGeom>
+                  </pic:spPr>
+                </pic:pic>
+              </a:graphicData>
+            </a:graphic>
+          </wp:inline>
+        </w:drawing>
+      </w:r>
+    </w:p>
+    <w:p>
+      <w:pPr>
+        <w:pStyle w:val="ListParagraph"/>
+        <w:numPr>
+          <w:ilvl w:val="0"/>
+          <w:numId w:val="7"/>
+        </w:numPr>
+      </w:pPr>
+      <w:r>
+        <w:t>Run following command, and upon prompt press “y” and enter.</w:t>
+      </w:r>
+    </w:p>
+    <w:p>
+      <w:pPr>
+        <w:pStyle w:val="Code"/>
+      </w:pPr>
+      <w:r>
+        <w:rPr>
+          <w:color w:val="82AAFF"/>
+        </w:rPr>
+        <w:t>Set-ExecutionPolicy</w:t>
+      </w:r>
+      <w:r>
+        <w:t> </w:t>
+      </w:r>
+      <w:r>
+        <w:rPr>
+          <w:color w:val="C792EA"/>
+        </w:rPr>
+        <w:t>-</w:t>
+      </w:r>
+      <w:r>
+        <w:t>Scope CurrentUser </w:t>
+      </w:r>
+      <w:r>
+        <w:rPr>
+          <w:color w:val="C792EA"/>
+        </w:rPr>
+        <w:t>-</w:t>
+      </w:r>
+      <w:r>
+        <w:t>ExecutionPolicy Unrestricted</w:t>
+      </w:r>
+    </w:p>
+    <w:p>
+      <w:r>
+        <w:lastRenderedPageBreak/>
+        <w:tab/>
+      </w:r>
+      <w:r>
+        <w:rPr>
+          <w:b/>
+        </w:rPr>
+        <w:t>NOTE:</w:t>
+      </w:r>
+      <w:r>
+        <w:t xml:space="preserve"> Above command is executed to allow execution of script in current user scope, but depending upon environment policies, it may or may not be already allowed. If there is any problem, contact system administrator.</w:t>
+      </w:r>
+    </w:p>
+    <w:p>
+      <w:r>
+        <w:rPr>
+          <w:noProof/>
+        </w:rPr>
+        <w:drawing>
+          <wp:inline distT="0" distB="0" distL="0" distR="0" wp14:anchorId="05957D7A" wp14:editId="1A5C1536">
+            <wp:extent cx="5943600" cy="2297430"/>
+            <wp:effectExtent l="0" t="0" r="0" b="7620"/>
+            <wp:docPr id="17" name="Picture 17"/>
+            <wp:cNvGraphicFramePr>
+              <a:graphicFrameLocks xmlns:a="http://schemas.openxmlformats.org/drawingml/2006/main" noChangeAspect="1"/>
+            </wp:cNvGraphicFramePr>
+            <a:graphic xmlns:a="http://schemas.openxmlformats.org/drawingml/2006/main">
+              <a:graphicData uri="http://schemas.openxmlformats.org/drawingml/2006/picture">
+                <pic:pic xmlns:pic="http://schemas.openxmlformats.org/drawingml/2006/picture">
+                  <pic:nvPicPr>
+                    <pic:cNvPr id="1" name=""/>
+                    <pic:cNvPicPr/>
+                  </pic:nvPicPr>
+                  <pic:blipFill>
+                    <a:blip r:embed="rId15"/>
+                    <a:stretch>
+                      <a:fillRect/>
+                    </a:stretch>
+                  </pic:blipFill>
+                  <pic:spPr>
+                    <a:xfrm>
+                      <a:off x="0" y="0"/>
+                      <a:ext cx="5943600" cy="2297430"/>
+                    </a:xfrm>
+                    <a:prstGeom prst="rect">
+                      <a:avLst/>
+                    </a:prstGeom>
+                  </pic:spPr>
+                </pic:pic>
+              </a:graphicData>
+            </a:graphic>
+          </wp:inline>
+        </w:drawing>
+      </w:r>
+    </w:p>
+    <w:p>
+      <w:pPr>
+        <w:rPr>
+          <w:rFonts w:asciiTheme="majorHAnsi" w:eastAsiaTheme="majorEastAsia" w:hAnsiTheme="majorHAnsi" w:cstheme="majorBidi"/>
+          <w:color w:val="2E74B5" w:themeColor="accent1" w:themeShade="BF"/>
+          <w:sz w:val="26"/>
+          <w:szCs w:val="26"/>
+        </w:rPr>
+      </w:pPr>
+      <w:r>
+        <w:br w:type="page"/>
+      </w:r>
+    </w:p>
+    <w:p>
+      <w:pPr>
+        <w:pStyle w:val="Heading2"/>
+      </w:pPr>
+      <w:r>
+        <w:lastRenderedPageBreak/>
+        <w:t>Executing the script</w:t>
+      </w:r>
+    </w:p>
+    <w:p>
+      <w:pPr>
+        <w:pStyle w:val="Heading3"/>
+      </w:pPr>
+      <w:r>
+        <w:t>F</w:t>
+      </w:r>
+      <w:r>
+        <w:t xml:space="preserve">or </w:t>
+      </w:r>
+      <w:r>
+        <w:t>validation</w:t>
+      </w:r>
+    </w:p>
+    <w:p>
+      <w:pPr>
+        <w:pStyle w:val="Heading4"/>
+      </w:pPr>
+      <w:r>
+        <w:t>Pre</w:t>
+      </w:r>
+      <w:r>
+        <w:t>-</w:t>
+      </w:r>
+      <w:r>
+        <w:t>setups</w:t>
+      </w:r>
+    </w:p>
+    <w:p>
+      <w:pPr>
+        <w:pStyle w:val="ListParagraph"/>
+        <w:numPr>
+          <w:ilvl w:val="0"/>
+          <w:numId w:val="3"/>
+        </w:numPr>
+      </w:pPr>
+      <w:r>
+        <w:t>Create a folder, let’s say “Working Directory”</w:t>
+      </w:r>
+    </w:p>
+    <w:p>
+      <w:pPr>
+        <w:pStyle w:val="ListParagraph"/>
+        <w:numPr>
+          <w:ilvl w:val="0"/>
+          <w:numId w:val="3"/>
+        </w:numPr>
+      </w:pPr>
+      <w:r>
+        <w:t>Put template text file “template.txt” in it</w:t>
+      </w:r>
+    </w:p>
+    <w:p>
+      <w:pPr>
+        <w:pStyle w:val="ListParagraph"/>
+        <w:numPr>
+          <w:ilvl w:val="0"/>
+          <w:numId w:val="3"/>
+        </w:numPr>
+      </w:pPr>
+      <w:r>
+        <w:t>Create a master CSV (Comma Separated Value) file and name it “master.csv” and put in the folder.</w:t>
+      </w:r>
+    </w:p>
+    <w:p>
+      <w:pPr>
+        <w:pStyle w:val="ListParagraph"/>
+        <w:numPr>
+          <w:ilvl w:val="1"/>
+          <w:numId w:val="3"/>
+        </w:numPr>
+      </w:pPr>
+      <w:r>
+        <w:t>Master file would contain three or more columns, with heading “Statement”, “Variable” and rest of the columns will have device name as heading.</w:t>
+      </w:r>
+    </w:p>
+    <w:p>
+      <w:pPr>
+        <w:pStyle w:val="ListParagraph"/>
+        <w:numPr>
+          <w:ilvl w:val="1"/>
+          <w:numId w:val="3"/>
+        </w:numPr>
+      </w:pPr>
+      <w:r>
+        <w:t>In “Statement” column, there will be statements as it is there in the “templates.txt”</w:t>
+      </w:r>
+    </w:p>
+    <w:p>
+      <w:pPr>
+        <w:pStyle w:val="ListParagraph"/>
+        <w:numPr>
+          <w:ilvl w:val="1"/>
+          <w:numId w:val="3"/>
+        </w:numPr>
+      </w:pPr>
+      <w:r>
+        <w:t xml:space="preserve">In “Variable” column, there will be variable part of the </w:t>
+      </w:r>
+      <w:proofErr w:type="gramStart"/>
+      <w:r>
+        <w:t>statement, that</w:t>
+      </w:r>
+      <w:proofErr w:type="gramEnd"/>
+      <w:r>
+        <w:t xml:space="preserve"> will change from configuration to configuration.</w:t>
+      </w:r>
+    </w:p>
+    <w:p>
+      <w:pPr>
+        <w:pStyle w:val="ListParagraph"/>
+        <w:numPr>
+          <w:ilvl w:val="1"/>
+          <w:numId w:val="3"/>
+        </w:numPr>
+      </w:pPr>
+      <w:r>
+        <w:t>In columns with heading device name as heading, there will be values for that device for respective variable</w:t>
+      </w:r>
+    </w:p>
+    <w:p>
+      <w:pPr>
+        <w:ind w:left="1440"/>
+      </w:pPr>
+      <w:r>
+        <w:rPr>
+          <w:b/>
+        </w:rPr>
+        <w:t xml:space="preserve">NOTE: </w:t>
+      </w:r>
+      <w:r>
+        <w:t>In “template.txt” there are some statements, in which there is no variable but some example value, in that case this example value should be there in the “Variable” column.</w:t>
+      </w:r>
+    </w:p>
+    <w:p>
+      <w:r>
+        <w:rPr>
+          <w:b/>
+        </w:rPr>
+        <w:tab/>
+      </w:r>
+      <w:r>
+        <w:t>Below is an example screenshot of Master file.</w:t>
+      </w:r>
+    </w:p>
+    <w:p>
+      <w:r>
+        <w:rPr>
+          <w:noProof/>
+        </w:rPr>
+        <w:drawing>
+          <wp:inline distT="0" distB="0" distL="0" distR="0" wp14:anchorId="4F4926B6" wp14:editId="445EFB25">
+            <wp:extent cx="6610350" cy="733425"/>
+            <wp:effectExtent l="0" t="0" r="0" b="9525"/>
+            <wp:docPr id="1" name="Picture 1"/>
+            <wp:cNvGraphicFramePr>
+              <a:graphicFrameLocks xmlns:a="http://schemas.openxmlformats.org/drawingml/2006/main" noChangeAspect="1"/>
+            </wp:cNvGraphicFramePr>
+            <a:graphic xmlns:a="http://schemas.openxmlformats.org/drawingml/2006/main">
+              <a:graphicData uri="http://schemas.openxmlformats.org/drawingml/2006/picture">
+                <pic:pic xmlns:pic="http://schemas.openxmlformats.org/drawingml/2006/picture">
+                  <pic:nvPicPr>
+                    <pic:cNvPr id="1" name=""/>
+                    <pic:cNvPicPr/>
+                  </pic:nvPicPr>
+                  <pic:blipFill>
+                    <a:blip r:embed="rId16"/>
+                    <a:stretch>
+                      <a:fillRect/>
+                    </a:stretch>
+                  </pic:blipFill>
+                  <pic:spPr>
+                    <a:xfrm>
+                      <a:off x="0" y="0"/>
+                      <a:ext cx="6610350" cy="733425"/>
+                    </a:xfrm>
+                    <a:prstGeom prst="rect">
+                      <a:avLst/>
+                    </a:prstGeom>
+                  </pic:spPr>
+                </pic:pic>
+              </a:graphicData>
+            </a:graphic>
+          </wp:inline>
+        </w:drawing>
+      </w:r>
+    </w:p>
+    <w:p>
+      <w:r>
+        <w:t xml:space="preserve">Collect all the configuration file of all the devices and keep it in the folder. Name each file as the device name. </w:t>
+      </w:r>
+      <w:proofErr w:type="gramStart"/>
+      <w:r>
+        <w:t>e.g</w:t>
+      </w:r>
+      <w:proofErr w:type="gramEnd"/>
+      <w:r>
+        <w:t>. configuration file of device “bdeman00swc00” will be “bdeman00swc00.txt”</w:t>
+      </w:r>
+    </w:p>
+    <w:p>
+      <w:pPr>
+        <w:pStyle w:val="Heading4"/>
+        <w:rPr>
+          <w:rFonts w:eastAsia="Times New Roman"/>
+        </w:rPr>
+      </w:pPr>
+      <w:r>
+        <w:rPr>
+          <w:rFonts w:eastAsia="Times New Roman"/>
+        </w:rPr>
+        <w:t>Executing the process</w:t>
+      </w:r>
+    </w:p>
+    <w:p>
+      <w:pPr>
+        <w:pStyle w:val="ListParagraph"/>
+        <w:numPr>
+          <w:ilvl w:val="0"/>
+          <w:numId w:val="7"/>
+        </w:numPr>
+      </w:pPr>
+      <w:r>
+        <w:t xml:space="preserve">Navigate to the </w:t>
+      </w:r>
+      <w:r>
+        <w:t>location of script</w:t>
+      </w:r>
+      <w:r>
+        <w:t xml:space="preserve">, </w:t>
+      </w:r>
+      <w:r>
+        <w:t>e.g. if it is in “Network Script” Folder, run following command</w:t>
+      </w:r>
+    </w:p>
+    <w:p>
+      <w:pPr>
+        <w:pStyle w:val="Code"/>
+      </w:pPr>
+      <w:proofErr w:type="gramStart"/>
+      <w:r>
+        <w:t>cd</w:t>
+      </w:r>
+      <w:proofErr w:type="gramEnd"/>
+      <w:r>
+        <w:t xml:space="preserve"> "</w:t>
+      </w:r>
+      <w:r>
+        <w:t>C:\Users\mshri</w:t>
+      </w:r>
+      <w:r>
+        <w:t>\</w:t>
+      </w:r>
+      <w:r>
+        <w:t>Network Script</w:t>
+      </w:r>
+      <w:r>
+        <w:t>"</w:t>
+      </w:r>
+    </w:p>
+    <w:p>
+      <w:pPr>
+        <w:pStyle w:val="ListParagraph"/>
+        <w:numPr>
+          <w:ilvl w:val="0"/>
+          <w:numId w:val="7"/>
+        </w:numPr>
+      </w:pPr>
+      <w:r>
+        <w:t>Enter following command to start the script</w:t>
+      </w:r>
+    </w:p>
+    <w:p>
+      <w:pPr>
+        <w:pStyle w:val="Code"/>
+      </w:pPr>
+      <w:r>
+        <w:t>.</w:t>
+      </w:r>
+      <w:r>
+        <w:t>\WorkWith-TemplateAnd</w:t>
+      </w:r>
+      <w:r>
+        <w:t>Config.ps1</w:t>
+      </w:r>
+    </w:p>
+    <w:p>
+      <w:pPr>
+        <w:pStyle w:val="ListParagraph"/>
+        <w:numPr>
+          <w:ilvl w:val="0"/>
+          <w:numId w:val="7"/>
+        </w:numPr>
+      </w:pPr>
+      <w:r>
+        <w:t>When prompted enter 1</w:t>
+      </w:r>
+    </w:p>
+    <w:p>
+      <w:pPr>
+        <w:pStyle w:val="ListParagraph"/>
+        <w:numPr>
+          <w:ilvl w:val="0"/>
+          <w:numId w:val="7"/>
+        </w:numPr>
+      </w:pPr>
+      <w:r>
+        <w:t>It will show “Validation Process” as selected.</w:t>
+      </w:r>
+    </w:p>
+    <w:p>
+      <w:pPr>
+        <w:pStyle w:val="ListParagraph"/>
+        <w:numPr>
+          <w:ilvl w:val="0"/>
+          <w:numId w:val="7"/>
+        </w:numPr>
+      </w:pPr>
+      <w:r>
+        <w:t xml:space="preserve">When prompted, enter the full path of the directory created in </w:t>
+      </w:r>
+      <w:proofErr w:type="spellStart"/>
+      <w:r>
+        <w:t>presetups</w:t>
+      </w:r>
+      <w:proofErr w:type="spellEnd"/>
+    </w:p>
+    <w:p>
+      <w:pPr>
+        <w:pStyle w:val="ListParagraph"/>
+        <w:numPr>
+          <w:ilvl w:val="0"/>
+          <w:numId w:val="7"/>
+        </w:numPr>
+      </w:pPr>
+      <w:r>
+        <w:t>Script will start and will show the progress</w:t>
+      </w:r>
+    </w:p>
+    <w:p>
+      <w:pPr>
+        <w:pStyle w:val="ListParagraph"/>
+        <w:numPr>
+          <w:ilvl w:val="0"/>
+          <w:numId w:val="7"/>
+        </w:numPr>
+      </w:pPr>
+      <w:r>
+        <w:t>Check the location of reports directory</w:t>
+      </w:r>
+    </w:p>
+    <w:p>
+      <w:pPr>
+        <w:pStyle w:val="ListParagraph"/>
+        <w:numPr>
+          <w:ilvl w:val="0"/>
+          <w:numId w:val="7"/>
+        </w:numPr>
+      </w:pPr>
+      <w:r>
+        <w:t>Separate report for each configuration file will be saved in report directory</w:t>
+      </w:r>
+    </w:p>
+    <w:p>
+      <w:pPr>
+        <w:pStyle w:val="ListParagraph"/>
+        <w:numPr>
+          <w:ilvl w:val="0"/>
+          <w:numId w:val="7"/>
+        </w:numPr>
+      </w:pPr>
+      <w:r>
+        <w:t>Upon competition when prompted press enter</w:t>
+      </w:r>
+    </w:p>
+    <w:p>
+      <w:r>
+        <w:t>Below is the sample screenshot:</w:t>
+      </w:r>
+    </w:p>
+    <w:p>
+      <w:r>
+        <w:rPr>
+          <w:noProof/>
+        </w:rPr>
+        <w:lastRenderedPageBreak/>
+        <w:drawing>
+          <wp:inline distT="0" distB="0" distL="0" distR="0" wp14:anchorId="34C35373" wp14:editId="4D685DF8">
+            <wp:extent cx="5943600" cy="3771265"/>
+            <wp:effectExtent l="0" t="0" r="0" b="635"/>
+            <wp:docPr id="18" name="Picture 18"/>
+            <wp:cNvGraphicFramePr>
+              <a:graphicFrameLocks xmlns:a="http://schemas.openxmlformats.org/drawingml/2006/main" noChangeAspect="1"/>
+            </wp:cNvGraphicFramePr>
+            <a:graphic xmlns:a="http://schemas.openxmlformats.org/drawingml/2006/main">
+              <a:graphicData uri="http://schemas.openxmlformats.org/drawingml/2006/picture">
+                <pic:pic xmlns:pic="http://schemas.openxmlformats.org/drawingml/2006/picture">
+                  <pic:nvPicPr>
+                    <pic:cNvPr id="1" name=""/>
+                    <pic:cNvPicPr/>
+                  </pic:nvPicPr>
+                  <pic:blipFill>
+                    <a:blip r:embed="rId17"/>
+                    <a:stretch>
+                      <a:fillRect/>
+                    </a:stretch>
+                  </pic:blipFill>
+                  <pic:spPr>
+                    <a:xfrm>
+                      <a:off x="0" y="0"/>
+                      <a:ext cx="5943600" cy="3771265"/>
+                    </a:xfrm>
+                    <a:prstGeom prst="rect">
+                      <a:avLst/>
+                    </a:prstGeom>
+                  </pic:spPr>
+                </pic:pic>
+              </a:graphicData>
+            </a:graphic>
+          </wp:inline>
+        </w:drawing>
+      </w:r>
+    </w:p>
+    <w:p>
+      <w:pPr>
+        <w:pStyle w:val="Heading4"/>
+      </w:pPr>
+      <w:r>
+        <w:t>Checking Report</w:t>
+      </w:r>
+    </w:p>
+    <w:p>
+      <w:pPr>
+        <w:pStyle w:val="ListParagraph"/>
+        <w:numPr>
+          <w:ilvl w:val="0"/>
+          <w:numId w:val="8"/>
+        </w:numPr>
+      </w:pPr>
+      <w:r>
+        <w:t>Every</w:t>
+      </w:r>
+      <w:r>
+        <w:t xml:space="preserve"> </w:t>
+      </w:r>
+      <w:r>
+        <w:t>time script is run, a new report directory is created</w:t>
+      </w:r>
+    </w:p>
+    <w:p>
+      <w:pPr>
+        <w:pStyle w:val="ListParagraph"/>
+        <w:numPr>
+          <w:ilvl w:val="0"/>
+          <w:numId w:val="8"/>
+        </w:numPr>
+      </w:pPr>
+      <w:r>
+        <w:t>In this directory report for each configuration is saved</w:t>
+      </w:r>
+    </w:p>
+    <w:p>
+      <w:pPr>
+        <w:pStyle w:val="ListParagraph"/>
+        <w:numPr>
+          <w:ilvl w:val="0"/>
+          <w:numId w:val="8"/>
+        </w:numPr>
+      </w:pPr>
+      <w:r>
+        <w:t xml:space="preserve">Reports are saved in </w:t>
+      </w:r>
+      <w:r>
+        <w:t>CSV format</w:t>
+      </w:r>
+    </w:p>
+    <w:p>
+      <w:pPr>
+        <w:pStyle w:val="ListParagraph"/>
+        <w:numPr>
+          <w:ilvl w:val="0"/>
+          <w:numId w:val="8"/>
+        </w:numPr>
+      </w:pPr>
+      <w:r>
+        <w:t xml:space="preserve">Reports contains three columns, “Statement </w:t>
+      </w:r>
+      <w:proofErr w:type="gramStart"/>
+      <w:r>
+        <w:t>In</w:t>
+      </w:r>
+      <w:proofErr w:type="gramEnd"/>
+      <w:r>
+        <w:t xml:space="preserve"> Template”, “Statement in </w:t>
+      </w:r>
+      <w:proofErr w:type="spellStart"/>
+      <w:r>
+        <w:t>Config</w:t>
+      </w:r>
+      <w:proofErr w:type="spellEnd"/>
+      <w:r>
+        <w:t>” and “Is Matched?”</w:t>
+      </w:r>
+    </w:p>
+    <w:p>
+      <w:pPr>
+        <w:pStyle w:val="ListParagraph"/>
+        <w:numPr>
+          <w:ilvl w:val="0"/>
+          <w:numId w:val="8"/>
+        </w:numPr>
+      </w:pPr>
+      <w:r>
+        <w:t>“</w:t>
+      </w:r>
+      <w:proofErr w:type="spellStart"/>
+      <w:r>
+        <w:t>Statemenmt</w:t>
+      </w:r>
+      <w:proofErr w:type="spellEnd"/>
+      <w:r>
+        <w:t xml:space="preserve"> </w:t>
+      </w:r>
+      <w:proofErr w:type="gramStart"/>
+      <w:r>
+        <w:t>In</w:t>
+      </w:r>
+      <w:proofErr w:type="gramEnd"/>
+      <w:r>
+        <w:t xml:space="preserve"> Template” is compared with “Statement in </w:t>
+      </w:r>
+      <w:proofErr w:type="spellStart"/>
+      <w:r>
+        <w:t>Config</w:t>
+      </w:r>
+      <w:proofErr w:type="spellEnd"/>
+      <w:r>
+        <w:t>” with help from “master.csv” file.</w:t>
+      </w:r>
+    </w:p>
+    <w:p>
+      <w:pPr>
+        <w:pStyle w:val="ListParagraph"/>
+        <w:numPr>
+          <w:ilvl w:val="0"/>
+          <w:numId w:val="8"/>
+        </w:numPr>
+      </w:pPr>
+      <w:r>
+        <w:t>“Is Matched?” contains “Yes”, “No” or “Extra” based on if it is matched with template or not or it is extra statement in configuration file.</w:t>
+      </w:r>
+    </w:p>
+    <w:p>
+      <w:r>
+        <w:t>Below is a sample report screenshot:</w:t>
+      </w:r>
+    </w:p>
+    <w:p>
+      <w:r>
+        <w:rPr>
+          <w:noProof/>
+        </w:rPr>
+        <w:lastRenderedPageBreak/>
+        <w:drawing>
+          <wp:inline distT="0" distB="0" distL="0" distR="0" wp14:anchorId="380DEAE4" wp14:editId="7A9EE673">
+            <wp:extent cx="5943600" cy="2080895"/>
+            <wp:effectExtent l="0" t="0" r="0" b="0"/>
+            <wp:docPr id="4" name="Picture 4"/>
+            <wp:cNvGraphicFramePr>
+              <a:graphicFrameLocks xmlns:a="http://schemas.openxmlformats.org/drawingml/2006/main" noChangeAspect="1"/>
+            </wp:cNvGraphicFramePr>
+            <a:graphic xmlns:a="http://schemas.openxmlformats.org/drawingml/2006/main">
+              <a:graphicData uri="http://schemas.openxmlformats.org/drawingml/2006/picture">
+                <pic:pic xmlns:pic="http://schemas.openxmlformats.org/drawingml/2006/picture">
+                  <pic:nvPicPr>
+                    <pic:cNvPr id="1" name=""/>
+                    <pic:cNvPicPr/>
+                  </pic:nvPicPr>
+                  <pic:blipFill>
+                    <a:blip r:embed="rId18"/>
+                    <a:stretch>
+                      <a:fillRect/>
+                    </a:stretch>
+                  </pic:blipFill>
+                  <pic:spPr>
+                    <a:xfrm>
+                      <a:off x="0" y="0"/>
                       <a:ext cx="5943600" cy="2080895"/>
                     </a:xfrm>
                     <a:prstGeom prst="rect">
@@ -813,9 +1627,568 @@
           </wp:inline>
         </w:drawing>
       </w:r>
+    </w:p>
+    <w:p/>
+    <w:p>
+      <w:pPr>
+        <w:pStyle w:val="Heading3"/>
+      </w:pPr>
+      <w:r>
+        <w:t>For creating configuration files</w:t>
+      </w:r>
+    </w:p>
+    <w:p>
+      <w:pPr>
+        <w:pStyle w:val="Heading4"/>
+      </w:pPr>
+      <w:r>
+        <w:t>Pre-</w:t>
+      </w:r>
+      <w:r>
+        <w:t>setups</w:t>
+      </w:r>
+    </w:p>
+    <w:p>
+      <w:pPr>
+        <w:pStyle w:val="ListParagraph"/>
+        <w:numPr>
+          <w:ilvl w:val="0"/>
+          <w:numId w:val="3"/>
+        </w:numPr>
+      </w:pPr>
+      <w:r>
+        <w:t>Create a folder, let’s say “Working Directory”</w:t>
+      </w:r>
+    </w:p>
+    <w:p>
+      <w:pPr>
+        <w:pStyle w:val="ListParagraph"/>
+        <w:numPr>
+          <w:ilvl w:val="0"/>
+          <w:numId w:val="3"/>
+        </w:numPr>
+      </w:pPr>
+      <w:r>
+        <w:t>Put template text file “template.txt” in it</w:t>
+      </w:r>
+    </w:p>
+    <w:p>
+      <w:pPr>
+        <w:pStyle w:val="ListParagraph"/>
+        <w:numPr>
+          <w:ilvl w:val="0"/>
+          <w:numId w:val="3"/>
+        </w:numPr>
+      </w:pPr>
+      <w:r>
+        <w:t>Create a master CSV (Comma Separated Value) file and name it “master.csv” and put in the folder.</w:t>
+      </w:r>
+    </w:p>
+    <w:p>
+      <w:pPr>
+        <w:pStyle w:val="ListParagraph"/>
+        <w:numPr>
+          <w:ilvl w:val="1"/>
+          <w:numId w:val="3"/>
+        </w:numPr>
+      </w:pPr>
+      <w:r>
+        <w:t>Master file would contain three or more columns, with heading “Statement”, “Variable” and rest of the columns will have device name as heading.</w:t>
+      </w:r>
+    </w:p>
+    <w:p>
+      <w:pPr>
+        <w:pStyle w:val="ListParagraph"/>
+        <w:numPr>
+          <w:ilvl w:val="1"/>
+          <w:numId w:val="3"/>
+        </w:numPr>
+      </w:pPr>
+      <w:r>
+        <w:t>In “Statement” column, there will be statements as it is there in the “templates.txt”</w:t>
+      </w:r>
+    </w:p>
+    <w:p>
+      <w:pPr>
+        <w:pStyle w:val="ListParagraph"/>
+        <w:numPr>
+          <w:ilvl w:val="1"/>
+          <w:numId w:val="3"/>
+        </w:numPr>
+      </w:pPr>
+      <w:r>
+        <w:t xml:space="preserve">In “Variable” column, there will be variable part of the </w:t>
+      </w:r>
+      <w:proofErr w:type="gramStart"/>
+      <w:r>
+        <w:t>statement, that</w:t>
+      </w:r>
+      <w:proofErr w:type="gramEnd"/>
+      <w:r>
+        <w:t xml:space="preserve"> will change from configuration to configuration.</w:t>
+      </w:r>
+    </w:p>
+    <w:p>
+      <w:pPr>
+        <w:pStyle w:val="ListParagraph"/>
+        <w:numPr>
+          <w:ilvl w:val="1"/>
+          <w:numId w:val="3"/>
+        </w:numPr>
+      </w:pPr>
+      <w:r>
+        <w:t>In columns with heading device name as heading, there will be values for that device for respective variable</w:t>
+      </w:r>
+    </w:p>
+    <w:p>
+      <w:pPr>
+        <w:shd w:val="clear" w:color="auto" w:fill="F4B083" w:themeFill="accent2" w:themeFillTint="99"/>
+        <w:ind w:left="1800"/>
+      </w:pPr>
+      <w:r>
+        <w:rPr>
+          <w:b/>
+        </w:rPr>
+        <w:t xml:space="preserve">NOTE: </w:t>
+      </w:r>
+      <w:r>
+        <w:t>If there is no value for a device in certain row, than that statement will not be added to the configuration file.</w:t>
+      </w:r>
+    </w:p>
+    <w:p>
+      <w:pPr>
+        <w:ind w:left="1440"/>
+      </w:pPr>
+      <w:r>
+        <w:rPr>
+          <w:b/>
+        </w:rPr>
+        <w:t xml:space="preserve">NOTE: </w:t>
+      </w:r>
+      <w:r>
+        <w:t>In “template.txt” there are some statements, in which there is no variable but some example value, in that case this example value should be there in the “Variable” column.</w:t>
+      </w:r>
+    </w:p>
+    <w:p>
+      <w:r>
+        <w:rPr>
+          <w:b/>
+        </w:rPr>
+        <w:tab/>
+      </w:r>
+      <w:r>
+        <w:t>Below is an example screenshot of Master file.</w:t>
+      </w:r>
+    </w:p>
+    <w:p>
       <w:bookmarkStart w:id="0" w:name="_GoBack"/>
-      <w:bookmarkEnd w:id="0"/>
-    </w:p>
+      <w:r>
+        <w:rPr>
+          <w:noProof/>
+        </w:rPr>
+        <w:drawing>
+          <wp:inline distT="0" distB="0" distL="0" distR="0" wp14:anchorId="77E89E95" wp14:editId="3218BB15">
+            <wp:extent cx="6610350" cy="733425"/>
+            <wp:effectExtent l="0" t="0" r="0" b="9525"/>
+            <wp:docPr id="5" name="Picture 5"/>
+            <wp:cNvGraphicFramePr>
+              <a:graphicFrameLocks xmlns:a="http://schemas.openxmlformats.org/drawingml/2006/main" noChangeAspect="1"/>
+            </wp:cNvGraphicFramePr>
+            <a:graphic xmlns:a="http://schemas.openxmlformats.org/drawingml/2006/main">
+              <a:graphicData uri="http://schemas.openxmlformats.org/drawingml/2006/picture">
+                <pic:pic xmlns:pic="http://schemas.openxmlformats.org/drawingml/2006/picture">
+                  <pic:nvPicPr>
+                    <pic:cNvPr id="1" name=""/>
+                    <pic:cNvPicPr/>
+                  </pic:nvPicPr>
+                  <pic:blipFill>
+                    <a:blip r:embed="rId16"/>
+                    <a:stretch>
+                      <a:fillRect/>
+                    </a:stretch>
+                  </pic:blipFill>
+                  <pic:spPr>
+                    <a:xfrm>
+                      <a:off x="0" y="0"/>
+                      <a:ext cx="6610350" cy="733425"/>
+                    </a:xfrm>
+                    <a:prstGeom prst="rect">
+                      <a:avLst/>
+                    </a:prstGeom>
+                  </pic:spPr>
+                </pic:pic>
+              </a:graphicData>
+            </a:graphic>
+          </wp:inline>
+        </w:drawing>
+      </w:r>
+    </w:p>
+    <w:bookmarkEnd w:id="0"/>
+    <w:p>
+      <w:r>
+        <w:t xml:space="preserve">Collect all the configuration file of all the devices and keep it in the folder. Name each file as the device name. </w:t>
+      </w:r>
+      <w:proofErr w:type="gramStart"/>
+      <w:r>
+        <w:t>e.g</w:t>
+      </w:r>
+      <w:proofErr w:type="gramEnd"/>
+      <w:r>
+        <w:t>. configuration file of device “bdeman00swc00” will be “bdeman00swc00.txt”</w:t>
+      </w:r>
+    </w:p>
+    <w:p>
+      <w:pPr>
+        <w:pStyle w:val="Heading4"/>
+        <w:rPr>
+          <w:rFonts w:eastAsia="Times New Roman"/>
+        </w:rPr>
+      </w:pPr>
+      <w:r>
+        <w:rPr>
+          <w:rFonts w:eastAsia="Times New Roman"/>
+        </w:rPr>
+        <w:t>Executing the process</w:t>
+      </w:r>
+    </w:p>
+    <w:p>
+      <w:pPr>
+        <w:pStyle w:val="ListParagraph"/>
+        <w:numPr>
+          <w:ilvl w:val="0"/>
+          <w:numId w:val="7"/>
+        </w:numPr>
+      </w:pPr>
+      <w:r>
+        <w:t>Navigate to the location of script, e.g. if it is in “Network Script” Folder, run following command</w:t>
+      </w:r>
+    </w:p>
+    <w:p>
+      <w:pPr>
+        <w:pStyle w:val="Code"/>
+      </w:pPr>
+      <w:proofErr w:type="gramStart"/>
+      <w:r>
+        <w:lastRenderedPageBreak/>
+        <w:t>cd</w:t>
+      </w:r>
+      <w:proofErr w:type="gramEnd"/>
+      <w:r>
+        <w:t xml:space="preserve"> "</w:t>
+      </w:r>
+      <w:r>
+        <w:t>C:\Users\mshri</w:t>
+      </w:r>
+      <w:r>
+        <w:t>\</w:t>
+      </w:r>
+      <w:r>
+        <w:t>Network Script</w:t>
+      </w:r>
+      <w:r>
+        <w:t>"</w:t>
+      </w:r>
+    </w:p>
+    <w:p>
+      <w:pPr>
+        <w:pStyle w:val="ListParagraph"/>
+        <w:numPr>
+          <w:ilvl w:val="0"/>
+          <w:numId w:val="7"/>
+        </w:numPr>
+      </w:pPr>
+      <w:r>
+        <w:t>Enter following command to start the script</w:t>
+      </w:r>
+    </w:p>
+    <w:p>
+      <w:pPr>
+        <w:pStyle w:val="Code"/>
+      </w:pPr>
+      <w:r>
+        <w:t>.\WorkWith</w:t>
+      </w:r>
+      <w:r>
+        <w:t>-T</w:t>
+      </w:r>
+      <w:r>
+        <w:t>emplateAnd</w:t>
+      </w:r>
+      <w:r>
+        <w:t>Config.ps1</w:t>
+      </w:r>
+    </w:p>
+    <w:p>
+      <w:pPr>
+        <w:pStyle w:val="ListParagraph"/>
+        <w:numPr>
+          <w:ilvl w:val="0"/>
+          <w:numId w:val="7"/>
+        </w:numPr>
+      </w:pPr>
+      <w:r>
+        <w:t>When prompted enter 2</w:t>
+      </w:r>
+    </w:p>
+    <w:p>
+      <w:pPr>
+        <w:pStyle w:val="ListParagraph"/>
+        <w:numPr>
+          <w:ilvl w:val="0"/>
+          <w:numId w:val="7"/>
+        </w:numPr>
+      </w:pPr>
+      <w:r>
+        <w:t>It will show “</w:t>
+      </w:r>
+      <w:proofErr w:type="spellStart"/>
+      <w:r>
+        <w:t>Config</w:t>
+      </w:r>
+      <w:proofErr w:type="spellEnd"/>
+      <w:r>
+        <w:t xml:space="preserve"> file creation process” as selected.</w:t>
+      </w:r>
+    </w:p>
+    <w:p>
+      <w:pPr>
+        <w:pStyle w:val="ListParagraph"/>
+        <w:numPr>
+          <w:ilvl w:val="0"/>
+          <w:numId w:val="7"/>
+        </w:numPr>
+      </w:pPr>
+      <w:r>
+        <w:t xml:space="preserve">When prompted, enter the full path of the directory created in </w:t>
+      </w:r>
+      <w:proofErr w:type="spellStart"/>
+      <w:r>
+        <w:t>presetups</w:t>
+      </w:r>
+      <w:proofErr w:type="spellEnd"/>
+    </w:p>
+    <w:p>
+      <w:pPr>
+        <w:pStyle w:val="ListParagraph"/>
+        <w:numPr>
+          <w:ilvl w:val="0"/>
+          <w:numId w:val="7"/>
+        </w:numPr>
+      </w:pPr>
+      <w:r>
+        <w:t>When prompted enter the name of devices separated by comma, if you wish to create for all the devices in the master file enter “all”.</w:t>
+      </w:r>
+    </w:p>
+    <w:p>
+      <w:pPr>
+        <w:pStyle w:val="ListParagraph"/>
+        <w:numPr>
+          <w:ilvl w:val="0"/>
+          <w:numId w:val="7"/>
+        </w:numPr>
+      </w:pPr>
+      <w:r>
+        <w:t>Script will start and will show the progress</w:t>
+      </w:r>
+    </w:p>
+    <w:p>
+      <w:pPr>
+        <w:pStyle w:val="ListParagraph"/>
+        <w:numPr>
+          <w:ilvl w:val="0"/>
+          <w:numId w:val="7"/>
+        </w:numPr>
+      </w:pPr>
+      <w:r>
+        <w:t>Check the location of reports directory</w:t>
+      </w:r>
+    </w:p>
+    <w:p>
+      <w:pPr>
+        <w:pStyle w:val="ListParagraph"/>
+        <w:numPr>
+          <w:ilvl w:val="0"/>
+          <w:numId w:val="7"/>
+        </w:numPr>
+      </w:pPr>
+      <w:r>
+        <w:t>Separate configuration file</w:t>
+      </w:r>
+      <w:r>
+        <w:t xml:space="preserve"> for each device</w:t>
+      </w:r>
+      <w:r>
+        <w:t xml:space="preserve"> will be saved in report directory</w:t>
+      </w:r>
+    </w:p>
+    <w:p>
+      <w:pPr>
+        <w:pStyle w:val="ListParagraph"/>
+        <w:numPr>
+          <w:ilvl w:val="0"/>
+          <w:numId w:val="7"/>
+        </w:numPr>
+      </w:pPr>
+      <w:r>
+        <w:t>Upon competition when prompted press enter</w:t>
+      </w:r>
+    </w:p>
+    <w:p>
+      <w:r>
+        <w:t>Below is the sample screenshot:</w:t>
+      </w:r>
+      <w:r>
+        <w:rPr>
+          <w:noProof/>
+        </w:rPr>
+        <w:t xml:space="preserve"> </w:t>
+      </w:r>
+      <w:r>
+        <w:rPr>
+          <w:noProof/>
+        </w:rPr>
+        <w:drawing>
+          <wp:inline distT="0" distB="0" distL="0" distR="0" wp14:anchorId="13A30D0B" wp14:editId="71380A87">
+            <wp:extent cx="5943600" cy="3418205"/>
+            <wp:effectExtent l="0" t="0" r="0" b="0"/>
+            <wp:docPr id="19" name="Picture 19"/>
+            <wp:cNvGraphicFramePr>
+              <a:graphicFrameLocks xmlns:a="http://schemas.openxmlformats.org/drawingml/2006/main" noChangeAspect="1"/>
+            </wp:cNvGraphicFramePr>
+            <a:graphic xmlns:a="http://schemas.openxmlformats.org/drawingml/2006/main">
+              <a:graphicData uri="http://schemas.openxmlformats.org/drawingml/2006/picture">
+                <pic:pic xmlns:pic="http://schemas.openxmlformats.org/drawingml/2006/picture">
+                  <pic:nvPicPr>
+                    <pic:cNvPr id="1" name=""/>
+                    <pic:cNvPicPr/>
+                  </pic:nvPicPr>
+                  <pic:blipFill>
+                    <a:blip r:embed="rId19"/>
+                    <a:stretch>
+                      <a:fillRect/>
+                    </a:stretch>
+                  </pic:blipFill>
+                  <pic:spPr>
+                    <a:xfrm>
+                      <a:off x="0" y="0"/>
+                      <a:ext cx="5943600" cy="3418205"/>
+                    </a:xfrm>
+                    <a:prstGeom prst="rect">
+                      <a:avLst/>
+                    </a:prstGeom>
+                  </pic:spPr>
+                </pic:pic>
+              </a:graphicData>
+            </a:graphic>
+          </wp:inline>
+        </w:drawing>
+      </w:r>
+    </w:p>
+    <w:p/>
+    <w:p>
+      <w:pPr>
+        <w:pStyle w:val="Heading4"/>
+      </w:pPr>
+      <w:r>
+        <w:t>Checking Report</w:t>
+      </w:r>
+    </w:p>
+    <w:p>
+      <w:pPr>
+        <w:pStyle w:val="ListParagraph"/>
+        <w:numPr>
+          <w:ilvl w:val="0"/>
+          <w:numId w:val="8"/>
+        </w:numPr>
+      </w:pPr>
+      <w:proofErr w:type="spellStart"/>
+      <w:r>
+        <w:t>Everytime</w:t>
+      </w:r>
+      <w:proofErr w:type="spellEnd"/>
+      <w:r>
+        <w:t xml:space="preserve"> script is run, a new report directory is created</w:t>
+      </w:r>
+    </w:p>
+    <w:p>
+      <w:pPr>
+        <w:pStyle w:val="ListParagraph"/>
+        <w:numPr>
+          <w:ilvl w:val="0"/>
+          <w:numId w:val="8"/>
+        </w:numPr>
+      </w:pPr>
+      <w:r>
+        <w:t>In this directory configuration</w:t>
+      </w:r>
+      <w:r>
+        <w:t xml:space="preserve"> for each device</w:t>
+      </w:r>
+      <w:r>
+        <w:t xml:space="preserve"> is saved</w:t>
+      </w:r>
+    </w:p>
+    <w:p>
+      <w:pPr>
+        <w:pStyle w:val="ListParagraph"/>
+        <w:numPr>
+          <w:ilvl w:val="0"/>
+          <w:numId w:val="8"/>
+        </w:numPr>
+      </w:pPr>
+      <w:r>
+        <w:t>Reports are saved as text files</w:t>
+      </w:r>
+    </w:p>
+    <w:p>
+      <w:r>
+        <w:t>Below is a sample report screenshot:</w:t>
+      </w:r>
+    </w:p>
+    <w:p>
+      <w:r>
+        <w:rPr>
+          <w:noProof/>
+        </w:rPr>
+        <w:lastRenderedPageBreak/>
+        <w:drawing>
+          <wp:inline distT="0" distB="0" distL="0" distR="0" wp14:anchorId="4390E55F" wp14:editId="7A3F6E7B">
+            <wp:extent cx="5943600" cy="3431540"/>
+            <wp:effectExtent l="0" t="0" r="0" b="0"/>
+            <wp:docPr id="20" name="Picture 20"/>
+            <wp:cNvGraphicFramePr>
+              <a:graphicFrameLocks xmlns:a="http://schemas.openxmlformats.org/drawingml/2006/main" noChangeAspect="1"/>
+            </wp:cNvGraphicFramePr>
+            <a:graphic xmlns:a="http://schemas.openxmlformats.org/drawingml/2006/main">
+              <a:graphicData uri="http://schemas.openxmlformats.org/drawingml/2006/picture">
+                <pic:pic xmlns:pic="http://schemas.openxmlformats.org/drawingml/2006/picture">
+                  <pic:nvPicPr>
+                    <pic:cNvPr id="1" name=""/>
+                    <pic:cNvPicPr/>
+                  </pic:nvPicPr>
+                  <pic:blipFill>
+                    <a:blip r:embed="rId20"/>
+                    <a:stretch>
+                      <a:fillRect/>
+                    </a:stretch>
+                  </pic:blipFill>
+                  <pic:spPr>
+                    <a:xfrm>
+                      <a:off x="0" y="0"/>
+                      <a:ext cx="5943600" cy="3431540"/>
+                    </a:xfrm>
+                    <a:prstGeom prst="rect">
+                      <a:avLst/>
+                    </a:prstGeom>
+                  </pic:spPr>
+                </pic:pic>
+              </a:graphicData>
+            </a:graphic>
+          </wp:inline>
+        </w:drawing>
+      </w:r>
+    </w:p>
+    <w:p/>
     <w:p/>
     <w:sectPr>
       <w:pgSz w:w="12240" w:h="15840"/>
@@ -857,7 +2230,7 @@
         <w:rFonts w:ascii="Courier New" w:hAnsi="Courier New" w:cs="Courier New" w:hint="default"/>
       </w:rPr>
     </w:lvl>
-    <w:lvl w:ilvl="2" w:tplc="04090005" w:tentative="1">
+    <w:lvl w:ilvl="2" w:tplc="04090005">
       <w:start w:val="1"/>
       <w:numFmt w:val="bullet"/>
       <w:lvlText w:val=""/>
@@ -1282,6 +2655,119 @@
     </w:lvl>
   </w:abstractNum>
   <w:abstractNum w:abstractNumId="4" w15:restartNumberingAfterBreak="0">
+    <w:nsid w:val="366B6C5F"/>
+    <w:multiLevelType w:val="hybridMultilevel"/>
+    <w:tmpl w:val="7EEA765A"/>
+    <w:lvl w:ilvl="0" w:tplc="04090001">
+      <w:start w:val="1"/>
+      <w:numFmt w:val="bullet"/>
+      <w:lvlText w:val=""/>
+      <w:lvlJc w:val="left"/>
+      <w:pPr>
+        <w:ind w:left="720" w:hanging="360"/>
+      </w:pPr>
+      <w:rPr>
+        <w:rFonts w:ascii="Symbol" w:hAnsi="Symbol" w:hint="default"/>
+      </w:rPr>
+    </w:lvl>
+    <w:lvl w:ilvl="1" w:tplc="04090003" w:tentative="1">
+      <w:start w:val="1"/>
+      <w:numFmt w:val="bullet"/>
+      <w:lvlText w:val="o"/>
+      <w:lvlJc w:val="left"/>
+      <w:pPr>
+        <w:ind w:left="1440" w:hanging="360"/>
+      </w:pPr>
+      <w:rPr>
+        <w:rFonts w:ascii="Courier New" w:hAnsi="Courier New" w:cs="Courier New" w:hint="default"/>
+      </w:rPr>
+    </w:lvl>
+    <w:lvl w:ilvl="2" w:tplc="04090005" w:tentative="1">
+      <w:start w:val="1"/>
+      <w:numFmt w:val="bullet"/>
+      <w:lvlText w:val=""/>
+      <w:lvlJc w:val="left"/>
+      <w:pPr>
+        <w:ind w:left="2160" w:hanging="360"/>
+      </w:pPr>
+      <w:rPr>
+        <w:rFonts w:ascii="Wingdings" w:hAnsi="Wingdings" w:hint="default"/>
+      </w:rPr>
+    </w:lvl>
+    <w:lvl w:ilvl="3" w:tplc="04090001" w:tentative="1">
+      <w:start w:val="1"/>
+      <w:numFmt w:val="bullet"/>
+      <w:lvlText w:val=""/>
+      <w:lvlJc w:val="left"/>
+      <w:pPr>
+        <w:ind w:left="2880" w:hanging="360"/>
+      </w:pPr>
+      <w:rPr>
+        <w:rFonts w:ascii="Symbol" w:hAnsi="Symbol" w:hint="default"/>
+      </w:rPr>
+    </w:lvl>
+    <w:lvl w:ilvl="4" w:tplc="04090003" w:tentative="1">
+      <w:start w:val="1"/>
+      <w:numFmt w:val="bullet"/>
+      <w:lvlText w:val="o"/>
+      <w:lvlJc w:val="left"/>
+      <w:pPr>
+        <w:ind w:left="3600" w:hanging="360"/>
+      </w:pPr>
+      <w:rPr>
+        <w:rFonts w:ascii="Courier New" w:hAnsi="Courier New" w:cs="Courier New" w:hint="default"/>
+      </w:rPr>
+    </w:lvl>
+    <w:lvl w:ilvl="5" w:tplc="04090005" w:tentative="1">
+      <w:start w:val="1"/>
+      <w:numFmt w:val="bullet"/>
+      <w:lvlText w:val=""/>
+      <w:lvlJc w:val="left"/>
+      <w:pPr>
+        <w:ind w:left="4320" w:hanging="360"/>
+      </w:pPr>
+      <w:rPr>
+        <w:rFonts w:ascii="Wingdings" w:hAnsi="Wingdings" w:hint="default"/>
+      </w:rPr>
+    </w:lvl>
+    <w:lvl w:ilvl="6" w:tplc="04090001" w:tentative="1">
+      <w:start w:val="1"/>
+      <w:numFmt w:val="bullet"/>
+      <w:lvlText w:val=""/>
+      <w:lvlJc w:val="left"/>
+      <w:pPr>
+        <w:ind w:left="5040" w:hanging="360"/>
+      </w:pPr>
+      <w:rPr>
+        <w:rFonts w:ascii="Symbol" w:hAnsi="Symbol" w:hint="default"/>
+      </w:rPr>
+    </w:lvl>
+    <w:lvl w:ilvl="7" w:tplc="04090003" w:tentative="1">
+      <w:start w:val="1"/>
+      <w:numFmt w:val="bullet"/>
+      <w:lvlText w:val="o"/>
+      <w:lvlJc w:val="left"/>
+      <w:pPr>
+        <w:ind w:left="5760" w:hanging="360"/>
+      </w:pPr>
+      <w:rPr>
+        <w:rFonts w:ascii="Courier New" w:hAnsi="Courier New" w:cs="Courier New" w:hint="default"/>
+      </w:rPr>
+    </w:lvl>
+    <w:lvl w:ilvl="8" w:tplc="04090005" w:tentative="1">
+      <w:start w:val="1"/>
+      <w:numFmt w:val="bullet"/>
+      <w:lvlText w:val=""/>
+      <w:lvlJc w:val="left"/>
+      <w:pPr>
+        <w:ind w:left="6480" w:hanging="360"/>
+      </w:pPr>
+      <w:rPr>
+        <w:rFonts w:ascii="Wingdings" w:hAnsi="Wingdings" w:hint="default"/>
+      </w:rPr>
+    </w:lvl>
+  </w:abstractNum>
+  <w:abstractNum w:abstractNumId="5" w15:restartNumberingAfterBreak="0">
     <w:nsid w:val="5A1C3683"/>
     <w:multiLevelType w:val="hybridMultilevel"/>
     <w:tmpl w:val="1636643C"/>
@@ -1394,7 +2880,7 @@
       </w:rPr>
     </w:lvl>
   </w:abstractNum>
-  <w:abstractNum w:abstractNumId="5" w15:restartNumberingAfterBreak="0">
+  <w:abstractNum w:abstractNumId="6" w15:restartNumberingAfterBreak="0">
     <w:nsid w:val="611A6644"/>
     <w:multiLevelType w:val="hybridMultilevel"/>
     <w:tmpl w:val="3AFC26A8"/>
@@ -1507,7 +2993,7 @@
       </w:rPr>
     </w:lvl>
   </w:abstractNum>
-  <w:abstractNum w:abstractNumId="6" w15:restartNumberingAfterBreak="0">
+  <w:abstractNum w:abstractNumId="7" w15:restartNumberingAfterBreak="0">
     <w:nsid w:val="61FA0C7C"/>
     <w:multiLevelType w:val="hybridMultilevel"/>
     <w:tmpl w:val="3B7A35EC"/>
@@ -1620,7 +3106,7 @@
       </w:rPr>
     </w:lvl>
   </w:abstractNum>
-  <w:abstractNum w:abstractNumId="7" w15:restartNumberingAfterBreak="0">
+  <w:abstractNum w:abstractNumId="8" w15:restartNumberingAfterBreak="0">
     <w:nsid w:val="6EF864D9"/>
     <w:multiLevelType w:val="hybridMultilevel"/>
     <w:tmpl w:val="0BB8D7D6"/>
@@ -1733,8 +3219,121 @@
       </w:rPr>
     </w:lvl>
   </w:abstractNum>
+  <w:abstractNum w:abstractNumId="9" w15:restartNumberingAfterBreak="0">
+    <w:nsid w:val="79F6243C"/>
+    <w:multiLevelType w:val="hybridMultilevel"/>
+    <w:tmpl w:val="B9547068"/>
+    <w:lvl w:ilvl="0" w:tplc="04090001">
+      <w:start w:val="1"/>
+      <w:numFmt w:val="bullet"/>
+      <w:lvlText w:val=""/>
+      <w:lvlJc w:val="left"/>
+      <w:pPr>
+        <w:ind w:left="720" w:hanging="360"/>
+      </w:pPr>
+      <w:rPr>
+        <w:rFonts w:ascii="Symbol" w:hAnsi="Symbol" w:hint="default"/>
+      </w:rPr>
+    </w:lvl>
+    <w:lvl w:ilvl="1" w:tplc="04090003">
+      <w:start w:val="1"/>
+      <w:numFmt w:val="bullet"/>
+      <w:lvlText w:val="o"/>
+      <w:lvlJc w:val="left"/>
+      <w:pPr>
+        <w:ind w:left="1440" w:hanging="360"/>
+      </w:pPr>
+      <w:rPr>
+        <w:rFonts w:ascii="Courier New" w:hAnsi="Courier New" w:cs="Courier New" w:hint="default"/>
+      </w:rPr>
+    </w:lvl>
+    <w:lvl w:ilvl="2" w:tplc="04090005" w:tentative="1">
+      <w:start w:val="1"/>
+      <w:numFmt w:val="bullet"/>
+      <w:lvlText w:val=""/>
+      <w:lvlJc w:val="left"/>
+      <w:pPr>
+        <w:ind w:left="2160" w:hanging="360"/>
+      </w:pPr>
+      <w:rPr>
+        <w:rFonts w:ascii="Wingdings" w:hAnsi="Wingdings" w:hint="default"/>
+      </w:rPr>
+    </w:lvl>
+    <w:lvl w:ilvl="3" w:tplc="04090001" w:tentative="1">
+      <w:start w:val="1"/>
+      <w:numFmt w:val="bullet"/>
+      <w:lvlText w:val=""/>
+      <w:lvlJc w:val="left"/>
+      <w:pPr>
+        <w:ind w:left="2880" w:hanging="360"/>
+      </w:pPr>
+      <w:rPr>
+        <w:rFonts w:ascii="Symbol" w:hAnsi="Symbol" w:hint="default"/>
+      </w:rPr>
+    </w:lvl>
+    <w:lvl w:ilvl="4" w:tplc="04090003" w:tentative="1">
+      <w:start w:val="1"/>
+      <w:numFmt w:val="bullet"/>
+      <w:lvlText w:val="o"/>
+      <w:lvlJc w:val="left"/>
+      <w:pPr>
+        <w:ind w:left="3600" w:hanging="360"/>
+      </w:pPr>
+      <w:rPr>
+        <w:rFonts w:ascii="Courier New" w:hAnsi="Courier New" w:cs="Courier New" w:hint="default"/>
+      </w:rPr>
+    </w:lvl>
+    <w:lvl w:ilvl="5" w:tplc="04090005" w:tentative="1">
+      <w:start w:val="1"/>
+      <w:numFmt w:val="bullet"/>
+      <w:lvlText w:val=""/>
+      <w:lvlJc w:val="left"/>
+      <w:pPr>
+        <w:ind w:left="4320" w:hanging="360"/>
+      </w:pPr>
+      <w:rPr>
+        <w:rFonts w:ascii="Wingdings" w:hAnsi="Wingdings" w:hint="default"/>
+      </w:rPr>
+    </w:lvl>
+    <w:lvl w:ilvl="6" w:tplc="04090001" w:tentative="1">
+      <w:start w:val="1"/>
+      <w:numFmt w:val="bullet"/>
+      <w:lvlText w:val=""/>
+      <w:lvlJc w:val="left"/>
+      <w:pPr>
+        <w:ind w:left="5040" w:hanging="360"/>
+      </w:pPr>
+      <w:rPr>
+        <w:rFonts w:ascii="Symbol" w:hAnsi="Symbol" w:hint="default"/>
+      </w:rPr>
+    </w:lvl>
+    <w:lvl w:ilvl="7" w:tplc="04090003" w:tentative="1">
+      <w:start w:val="1"/>
+      <w:numFmt w:val="bullet"/>
+      <w:lvlText w:val="o"/>
+      <w:lvlJc w:val="left"/>
+      <w:pPr>
+        <w:ind w:left="5760" w:hanging="360"/>
+      </w:pPr>
+      <w:rPr>
+        <w:rFonts w:ascii="Courier New" w:hAnsi="Courier New" w:cs="Courier New" w:hint="default"/>
+      </w:rPr>
+    </w:lvl>
+    <w:lvl w:ilvl="8" w:tplc="04090005" w:tentative="1">
+      <w:start w:val="1"/>
+      <w:numFmt w:val="bullet"/>
+      <w:lvlText w:val=""/>
+      <w:lvlJc w:val="left"/>
+      <w:pPr>
+        <w:ind w:left="6480" w:hanging="360"/>
+      </w:pPr>
+      <w:rPr>
+        <w:rFonts w:ascii="Wingdings" w:hAnsi="Wingdings" w:hint="default"/>
+      </w:rPr>
+    </w:lvl>
+  </w:abstractNum>
   <w:num w:numId="1">
-    <w:abstractNumId w:val="5"/>
+    <w:abstractNumId w:val="6"/>
   </w:num>
   <w:num w:numId="2">
     <w:abstractNumId w:val="3"/>
@@ -1743,19 +3342,25 @@
     <w:abstractNumId w:val="0"/>
   </w:num>
   <w:num w:numId="4">
-    <w:abstractNumId w:val="4"/>
+    <w:abstractNumId w:val="5"/>
   </w:num>
   <w:num w:numId="5">
     <w:abstractNumId w:val="1"/>
   </w:num>
   <w:num w:numId="6">
-    <w:abstractNumId w:val="6"/>
+    <w:abstractNumId w:val="7"/>
   </w:num>
   <w:num w:numId="7">
-    <w:abstractNumId w:val="7"/>
+    <w:abstractNumId w:val="8"/>
   </w:num>
   <w:num w:numId="8">
     <w:abstractNumId w:val="2"/>
+  </w:num>
+  <w:num w:numId="9">
+    <w:abstractNumId w:val="9"/>
+  </w:num>
+  <w:num w:numId="10">
+    <w:abstractNumId w:val="4"/>
   </w:num>
 </w:numbering>
 </file>
@@ -2219,6 +3824,28 @@
       <w:szCs w:val="24"/>
     </w:rPr>
   </w:style>
+  <w:style w:type="paragraph" w:styleId="Heading4">
+    <w:name w:val="heading 4"/>
+    <w:basedOn w:val="Normal"/>
+    <w:next w:val="Normal"/>
+    <w:link w:val="Heading4Char"/>
+    <w:uiPriority w:val="9"/>
+    <w:unhideWhenUsed/>
+    <w:qFormat/>
+    <w:rsid w:val="000A4122"/>
+    <w:pPr>
+      <w:keepNext/>
+      <w:keepLines/>
+      <w:spacing w:before="40" w:after="0"/>
+      <w:outlineLvl w:val="3"/>
+    </w:pPr>
+    <w:rPr>
+      <w:rFonts w:asciiTheme="majorHAnsi" w:eastAsiaTheme="majorEastAsia" w:hAnsiTheme="majorHAnsi" w:cstheme="majorBidi"/>
+      <w:i/>
+      <w:iCs/>
+      <w:color w:val="2E74B5" w:themeColor="accent1" w:themeShade="BF"/>
+    </w:rPr>
+  </w:style>
   <w:style w:type="character" w:default="1" w:styleId="DefaultParagraphFont">
     <w:name w:val="Default Paragraph Font"/>
     <w:uiPriority w:val="1"/>
@@ -2465,6 +4092,19 @@
         <w14:prstDash w14:val="solid"/>
         <w14:bevel/>
       </w14:textOutline>
+    </w:rPr>
+  </w:style>
+  <w:style w:type="character" w:customStyle="1" w:styleId="Heading4Char">
+    <w:name w:val="Heading 4 Char"/>
+    <w:basedOn w:val="DefaultParagraphFont"/>
+    <w:link w:val="Heading4"/>
+    <w:uiPriority w:val="9"/>
+    <w:rsid w:val="000A4122"/>
+    <w:rPr>
+      <w:rFonts w:asciiTheme="majorHAnsi" w:eastAsiaTheme="majorEastAsia" w:hAnsiTheme="majorHAnsi" w:cstheme="majorBidi"/>
+      <w:i/>
+      <w:iCs/>
+      <w:color w:val="2E74B5" w:themeColor="accent1" w:themeShade="BF"/>
     </w:rPr>
   </w:style>
 </w:styles>
@@ -2729,4 +4369,16 @@
     </a:ext>
   </a:extLst>
 </a:theme>
+</file>
+
+<file path=customXml/item1.xml><?xml version="1.0" encoding="utf-8"?>
+<b:Sources xmlns:b="http://schemas.openxmlformats.org/officeDocument/2006/bibliography" xmlns="http://schemas.openxmlformats.org/officeDocument/2006/bibliography" SelectedStyle="\APASixthEditionOfficeOnline.xsl" StyleName="APA" Version="6"/>
+</file>
+
+<file path=customXml/itemProps1.xml><?xml version="1.0" encoding="utf-8"?>
+<ds:datastoreItem xmlns:ds="http://schemas.openxmlformats.org/officeDocument/2006/customXml" ds:itemID="{CB751580-67CB-4A93-81B4-7B7253BBA5DD}">
+  <ds:schemaRefs>
+    <ds:schemaRef ds:uri="http://schemas.openxmlformats.org/officeDocument/2006/bibliography"/>
+  </ds:schemaRefs>
+</ds:datastoreItem>
 </file>
</xml_diff>